<commit_message>
Updated 20 files under /WordTemplates
</commit_message>
<xml_diff>
--- a/WordTemplates/MCSC - LOA - Denial - Intermittent.docx
+++ b/WordTemplates/MCSC - LOA - Denial - Intermittent.docx
@@ -1,21 +1,23 @@
 
 <file path=word/document.xml><?xml version="1.0" encoding="utf-8"?>
-<w:document xmlns:wpc="http://schemas.microsoft.com/office/word/2010/wordprocessingCanvas" xmlns:cx="http://schemas.microsoft.com/office/drawing/2014/chartex" xmlns:cx1="http://schemas.microsoft.com/office/drawing/2015/9/8/chartex" xmlns:cx2="http://schemas.microsoft.com/office/drawing/2015/10/21/chartex" xmlns:cx3="http://schemas.microsoft.com/office/drawing/2016/5/9/chartex" xmlns:cx4="http://schemas.microsoft.com/office/drawing/2016/5/10/chartex" xmlns:cx5="http://schemas.microsoft.com/office/drawing/2016/5/11/chartex" xmlns:cx6="http://schemas.microsoft.com/office/drawing/2016/5/12/chartex" xmlns:cx7="http://schemas.microsoft.com/office/drawing/2016/5/13/chartex" xmlns:cx8="http://schemas.microsoft.com/office/drawing/2016/5/14/chartex" xmlns:mc="http://schemas.openxmlformats.org/markup-compatibility/2006" xmlns:aink="http://schemas.microsoft.com/office/drawing/2016/ink" xmlns:am3d="http://schemas.microsoft.com/office/drawing/2017/model3d" xmlns:o="urn:schemas-microsoft-com:office:office" xmlns:oel="http://schemas.microsoft.com/office/2019/extlst" xmlns:r="http://schemas.openxmlformats.org/officeDocument/2006/relationships" xmlns:m="http://schemas.openxmlformats.org/officeDocument/2006/math" xmlns:v="urn:schemas-microsoft-com:vml" xmlns:wp14="http://schemas.microsoft.com/office/word/2010/wordprocessingDrawing" xmlns:wp="http://schemas.openxmlformats.org/drawingml/2006/wordprocessingDrawing" xmlns:w10="urn:schemas-microsoft-com:office:word" xmlns:w="http://schemas.openxmlformats.org/wordprocessingml/2006/main" xmlns:w14="http://schemas.microsoft.com/office/word/2010/wordml" xmlns:w15="http://schemas.microsoft.com/office/word/2012/wordml" xmlns:w16cex="http://schemas.microsoft.com/office/word/2018/wordml/cex" xmlns:w16cid="http://schemas.microsoft.com/office/word/2016/wordml/cid" xmlns:w16="http://schemas.microsoft.com/office/word/2018/wordml" xmlns:w16du="http://schemas.microsoft.com/office/word/2023/wordml/word16du" xmlns:w16sdtdh="http://schemas.microsoft.com/office/word/2020/wordml/sdtdatahash" xmlns:w16se="http://schemas.microsoft.com/office/word/2015/wordml/symex" xmlns:wpg="http://schemas.microsoft.com/office/word/2010/wordprocessingGroup" xmlns:wpi="http://schemas.microsoft.com/office/word/2010/wordprocessingInk" xmlns:wne="http://schemas.microsoft.com/office/word/2006/wordml" xmlns:wps="http://schemas.microsoft.com/office/word/2010/wordprocessingShape" mc:Ignorable="w14 w15 w16se w16cid w16 w16cex w16sdtdh wp14">
+<w:document xmlns:wpc="http://schemas.microsoft.com/office/word/2010/wordprocessingCanvas" xmlns:cx="http://schemas.microsoft.com/office/drawing/2014/chartex" xmlns:cx1="http://schemas.microsoft.com/office/drawing/2015/9/8/chartex" xmlns:cx2="http://schemas.microsoft.com/office/drawing/2015/10/21/chartex" xmlns:cx3="http://schemas.microsoft.com/office/drawing/2016/5/9/chartex" xmlns:cx4="http://schemas.microsoft.com/office/drawing/2016/5/10/chartex" xmlns:cx5="http://schemas.microsoft.com/office/drawing/2016/5/11/chartex" xmlns:cx6="http://schemas.microsoft.com/office/drawing/2016/5/12/chartex" xmlns:cx7="http://schemas.microsoft.com/office/drawing/2016/5/13/chartex" xmlns:cx8="http://schemas.microsoft.com/office/drawing/2016/5/14/chartex" xmlns:mc="http://schemas.openxmlformats.org/markup-compatibility/2006" xmlns:aink="http://schemas.microsoft.com/office/drawing/2016/ink" xmlns:am3d="http://schemas.microsoft.com/office/drawing/2017/model3d" xmlns:o="urn:schemas-microsoft-com:office:office" xmlns:oel="http://schemas.microsoft.com/office/2019/extlst" xmlns:r="http://schemas.openxmlformats.org/officeDocument/2006/relationships" xmlns:m="http://schemas.openxmlformats.org/officeDocument/2006/math" xmlns:v="urn:schemas-microsoft-com:vml" xmlns:wp14="http://schemas.microsoft.com/office/word/2010/wordprocessingDrawing" xmlns:wp="http://schemas.openxmlformats.org/drawingml/2006/wordprocessingDrawing" xmlns:w10="urn:schemas-microsoft-com:office:word" xmlns:w="http://schemas.openxmlformats.org/wordprocessingml/2006/main" xmlns:w14="http://schemas.microsoft.com/office/word/2010/wordml" xmlns:w15="http://schemas.microsoft.com/office/word/2012/wordml" xmlns:w16cex="http://schemas.microsoft.com/office/word/2018/wordml/cex" xmlns:w16cid="http://schemas.microsoft.com/office/word/2016/wordml/cid" xmlns:w16="http://schemas.microsoft.com/office/word/2018/wordml" xmlns:w16sdtdh="http://schemas.microsoft.com/office/word/2020/wordml/sdtdatahash" xmlns:w16se="http://schemas.microsoft.com/office/word/2015/wordml/symex" xmlns:wpg="http://schemas.microsoft.com/office/word/2010/wordprocessingGroup" xmlns:wpi="http://schemas.microsoft.com/office/word/2010/wordprocessingInk" xmlns:wne="http://schemas.microsoft.com/office/word/2006/wordml" xmlns:wps="http://schemas.microsoft.com/office/word/2010/wordprocessingShape" mc:Ignorable="w14 w15 w16se w16cid w16 w16cex w16sdtdh wp14">
   <w:body>
     <w:sdt>
       <w:sdtPr>
         <w:id w:val="-1099790958"/>
         <w:placeholder>
-          <w:docPart w:val="DefaultPlaceholder_-1854013440"/>
+          <w:docPart w:val="7E4C1A3F0FD94955963D151CEF246028"/>
         </w:placeholder>
-        <w:dataBinding w:prefixMappings="xmlns:ns0='urn:microsoft-crm/document-template/som_leaveofabsence/11098/' " w:xpath="/ns0:DocumentTemplate[1]/som_leaveofabsence[1]/som_currentexporteddate[1]" w:storeItemID="{12C69721-050A-4DFA-8D33-452962903CE2}"/>
+        <w:dataBinding w:prefixMappings="xmlns:ns0='urn:microsoft-crm/document-template/som_leaveofabsence/11098/' " w:xpath="/ns0:DocumentTemplate[1]/som_leaveofabsence[1]/som_currentexporteddate[1]" w:storeItemID="{E7E81D0E-C6A5-418B-92C3-791D7F7339C4}"/>
         <w:text/>
       </w:sdtPr>
       <w:sdtContent>
         <w:p>
+          <w:proofErr w:type="spellStart"/>
           <w:r>
-            <w:t>som_currentexportedda</w:t>
+            <w:t>som_currentexporteddate</w:t>
           </w:r>
+          <w:proofErr w:type="spellEnd"/>
         </w:p>
       </w:sdtContent>
     </w:sdt>
@@ -25,9 +27,9 @@
         <w:sdtPr>
           <w:id w:val="-1764289414"/>
           <w:placeholder>
-            <w:docPart w:val="465F6B4A7949491B9D471D5A815D69F8"/>
+            <w:docPart w:val="1D43853C1A284E8BBDFF699FFF2744C0"/>
           </w:placeholder>
-          <w:dataBinding w:prefixMappings="xmlns:ns0='urn:microsoft-crm/document-template/som_leaveofabsence/11098/' " w:xpath="/ns0:DocumentTemplate[1]/som_leaveofabsence[1]/som_contactname[1]" w:storeItemID="{12C69721-050A-4DFA-8D33-452962903CE2}"/>
+          <w:dataBinding w:prefixMappings="xmlns:ns0='urn:microsoft-crm/document-template/som_leaveofabsence/11098/' " w:xpath="/ns0:DocumentTemplate[1]/som_leaveofabsence[1]/som_contactname[1]" w:storeItemID="{E7E81D0E-C6A5-418B-92C3-791D7F7339C4}"/>
           <w:text/>
         </w:sdtPr>
         <w:sdtContent>
@@ -48,9 +50,9 @@
         <w:sdtPr>
           <w:id w:val="-159307629"/>
           <w:placeholder>
-            <w:docPart w:val="465F6B4A7949491B9D471D5A815D69F8"/>
+            <w:docPart w:val="1D43853C1A284E8BBDFF699FFF2744C0"/>
           </w:placeholder>
-          <w:dataBinding w:prefixMappings="xmlns:ns0='urn:microsoft-crm/document-template/som_leaveofabsence/11098/' " w:xpath="/ns0:DocumentTemplate[1]/som_leaveofabsence[1]/som_contact_som_leaveofabsence_Contact[1]/fullname[1]" w:storeItemID="{26808387-2EAD-4DD7-888D-8D8CEE08135C}"/>
+          <w:dataBinding w:prefixMappings="xmlns:ns0='urn:microsoft-crm/document-template/som_leaveofabsence/11098/' " w:xpath="/ns0:DocumentTemplate[1]/som_leaveofabsence[1]/som_contact_som_leaveofabsence_Contact[1]/fullname[1]" w:storeItemID="{E7E81D0E-C6A5-418B-92C3-791D7F7339C4}"/>
           <w:text/>
         </w:sdtPr>
         <w:sdtContent>
@@ -76,9 +78,9 @@
           </w:rPr>
           <w:id w:val="-458264005"/>
           <w:placeholder>
-            <w:docPart w:val="465F6B4A7949491B9D471D5A815D69F8"/>
+            <w:docPart w:val="1D43853C1A284E8BBDFF699FFF2744C0"/>
           </w:placeholder>
-          <w:dataBinding w:prefixMappings="xmlns:ns0='urn:microsoft-crm/document-template/som_leaveofabsence/11098/' " w:xpath="/ns0:DocumentTemplate[1]/som_leaveofabsence[1]/som_contact_som_leaveofabsence_Contact[1]/address1_line1[1]" w:storeItemID="{26808387-2EAD-4DD7-888D-8D8CEE08135C}"/>
+          <w:dataBinding w:prefixMappings="xmlns:ns0='urn:microsoft-crm/document-template/som_leaveofabsence/11098/' " w:xpath="/ns0:DocumentTemplate[1]/som_leaveofabsence[1]/som_contact_som_leaveofabsence_Contact[1]/address1_line1[1]" w:storeItemID="{E7E81D0E-C6A5-418B-92C3-791D7F7339C4}"/>
           <w:text/>
         </w:sdtPr>
         <w:sdtContent>
@@ -87,7 +89,7 @@
               <w:kern w:val="0"/>
               <w14:ligatures w14:val="none"/>
             </w:rPr>
-            <w:t>address1_line1 address1_line2</w:t>
+            <w:t>address1_line1</w:t>
           </w:r>
         </w:sdtContent>
       </w:sdt>
@@ -97,9 +99,9 @@
         <w:sdtPr>
           <w:id w:val="-1624217571"/>
           <w:placeholder>
-            <w:docPart w:val="465F6B4A7949491B9D471D5A815D69F8"/>
+            <w:docPart w:val="1D43853C1A284E8BBDFF699FFF2744C0"/>
           </w:placeholder>
-          <w:dataBinding w:prefixMappings="xmlns:ns0='urn:microsoft-crm/document-template/som_leaveofabsence/11098/' " w:xpath="/ns0:DocumentTemplate[1]/som_leaveofabsence[1]/som_contact_som_leaveofabsence_Contact[1]/address1_city[1]" w:storeItemID="{26808387-2EAD-4DD7-888D-8D8CEE08135C}"/>
+          <w:dataBinding w:prefixMappings="xmlns:ns0='urn:microsoft-crm/document-template/som_leaveofabsence/11098/' " w:xpath="/ns0:DocumentTemplate[1]/som_leaveofabsence[1]/som_contact_som_leaveofabsence_Contact[1]/address1_city[1]" w:storeItemID="{E7E81D0E-C6A5-418B-92C3-791D7F7339C4}"/>
           <w:text/>
         </w:sdtPr>
         <w:sdtContent>
@@ -116,9 +118,9 @@
         <w:sdtPr>
           <w:id w:val="-1935274390"/>
           <w:placeholder>
-            <w:docPart w:val="465F6B4A7949491B9D471D5A815D69F8"/>
+            <w:docPart w:val="1D43853C1A284E8BBDFF699FFF2744C0"/>
           </w:placeholder>
-          <w:dataBinding w:prefixMappings="xmlns:ns0='urn:microsoft-crm/document-template/som_leaveofabsence/11098/' " w:xpath="/ns0:DocumentTemplate[1]/som_leaveofabsence[1]/som_contact_som_leaveofabsence_Contact[1]/address1_stateorprovince[1]" w:storeItemID="{26808387-2EAD-4DD7-888D-8D8CEE08135C}"/>
+          <w:dataBinding w:prefixMappings="xmlns:ns0='urn:microsoft-crm/document-template/som_leaveofabsence/11098/' " w:xpath="/ns0:DocumentTemplate[1]/som_leaveofabsence[1]/som_contact_som_leaveofabsence_Contact[1]/address1_stateorprovince[1]" w:storeItemID="{E7E81D0E-C6A5-418B-92C3-791D7F7339C4}"/>
           <w:text/>
         </w:sdtPr>
         <w:sdtContent>
@@ -134,9 +136,9 @@
         <w:sdtPr>
           <w:id w:val="-1424496967"/>
           <w:placeholder>
-            <w:docPart w:val="465F6B4A7949491B9D471D5A815D69F8"/>
+            <w:docPart w:val="1D43853C1A284E8BBDFF699FFF2744C0"/>
           </w:placeholder>
-          <w:dataBinding w:prefixMappings="xmlns:ns0='urn:microsoft-crm/document-template/som_leaveofabsence/11098/' " w:xpath="/ns0:DocumentTemplate[1]/som_leaveofabsence[1]/som_contact_som_leaveofabsence_Contact[1]/address1_postalcode[1]" w:storeItemID="{26808387-2EAD-4DD7-888D-8D8CEE08135C}"/>
+          <w:dataBinding w:prefixMappings="xmlns:ns0='urn:microsoft-crm/document-template/som_leaveofabsence/11098/' " w:xpath="/ns0:DocumentTemplate[1]/som_leaveofabsence[1]/som_contact_som_leaveofabsence_Contact[1]/address1_postalcode[1]" w:storeItemID="{E7E81D0E-C6A5-418B-92C3-791D7F7339C4}"/>
           <w:text/>
         </w:sdtPr>
         <w:sdtContent>
@@ -180,9 +182,9 @@
               <w:sdtPr>
                 <w:id w:val="1902091051"/>
                 <w:placeholder>
-                  <w:docPart w:val="D878C9CF714D4B85A6532EB2399EE30E"/>
+                  <w:docPart w:val="65F597CDB43440C1A24965F85BF96D8C"/>
                 </w:placeholder>
-                <w:dataBinding w:prefixMappings="xmlns:ns0='urn:microsoft-crm/document-template/som_leaveofabsence/11098/' " w:xpath="/ns0:DocumentTemplate[1]/som_leaveofabsence[1]/som_contact_som_leaveofabsence_Contact[1]/som_eid[1]" w:storeItemID="{26808387-2EAD-4DD7-888D-8D8CEE08135C}"/>
+                <w:dataBinding w:prefixMappings="xmlns:ns0='urn:microsoft-crm/document-template/som_leaveofabsence/11098/' " w:xpath="/ns0:DocumentTemplate[1]/som_leaveofabsence[1]/som_contact_som_leaveofabsence_Contact[1]/som_eid[1]" w:storeItemID="{E7E81D0E-C6A5-418B-92C3-791D7F7339C4}"/>
                 <w:text/>
               </w:sdtPr>
               <w:sdtContent>
@@ -251,9 +253,9 @@
                 </w:rPr>
                 <w:id w:val="1094139291"/>
                 <w:placeholder>
-                  <w:docPart w:val="969CB1CD49CE4ECEA079C739B887E11A"/>
+                  <w:docPart w:val="F0FBEF589A5B4BC79C344B9A53834F51"/>
                 </w:placeholder>
-                <w:dataBinding w:prefixMappings="xmlns:ns0='urn:microsoft-crm/document-template/som_leaveofabsence/11098/' " w:xpath="/ns0:DocumentTemplate[1]/som_leaveofabsence[1]/som_leavetype[1]" w:storeItemID="{12C69721-050A-4DFA-8D33-452962903CE2}"/>
+                <w:dataBinding w:prefixMappings="xmlns:ns0='urn:microsoft-crm/document-template/som_leaveofabsence/11098/' " w:xpath="/ns0:DocumentTemplate[1]/som_leaveofabsence[1]/som_leavetype[1]" w:storeItemID="{E7E81D0E-C6A5-418B-92C3-791D7F7339C4}"/>
                 <w:text/>
               </w:sdtPr>
               <w:sdtContent>
@@ -285,9 +287,9 @@
         <w:sdtPr>
           <w:id w:val="-856581687"/>
           <w:placeholder>
-            <w:docPart w:val="EE26269D93784B719BFE0AC554088460"/>
+            <w:docPart w:val="DBC2AE8BF19B4A5CB2AB86510F9C0F90"/>
           </w:placeholder>
-          <w:dataBinding w:prefixMappings="xmlns:ns0='urn:microsoft-crm/document-template/som_leaveofabsence/11098/' " w:xpath="/ns0:DocumentTemplate[1]/som_leaveofabsence[1]/som_contact_som_leaveofabsence_Contact[1]/fullname[1]" w:storeItemID="{26808387-2EAD-4DD7-888D-8D8CEE08135C}"/>
+          <w:dataBinding w:prefixMappings="xmlns:ns0='urn:microsoft-crm/document-template/som_leaveofabsence/11098/' " w:xpath="/ns0:DocumentTemplate[1]/som_leaveofabsence[1]/som_contact_som_leaveofabsence_Contact[1]/fullname[1]" w:storeItemID="{E7E81D0E-C6A5-418B-92C3-791D7F7339C4}"/>
           <w:text/>
         </w:sdtPr>
         <w:sdtContent>
@@ -338,27 +340,27 @@
         <w:ind w:left="360"/>
         <w:rPr>
           <w:rStyle w:val="Strong"/>
-          <w:rFonts w:asciiTheme="minorHAnsi" w:hAnsiTheme="minorHAnsi" w:cstheme="minorHAnsi"/>
+          <w:rFonts w:cstheme="minorHAnsi"/>
         </w:rPr>
       </w:pPr>
       <w:sdt>
         <w:sdtPr>
           <w:rPr>
             <w:rStyle w:val="Strong"/>
-            <w:rFonts w:asciiTheme="minorHAnsi" w:hAnsiTheme="minorHAnsi" w:cstheme="minorHAnsi"/>
+            <w:rFonts w:cstheme="minorHAnsi"/>
           </w:rPr>
           <w:id w:val="1442564204"/>
           <w:placeholder>
-            <w:docPart w:val="EE26269D93784B719BFE0AC554088460"/>
+            <w:docPart w:val="DBC2AE8BF19B4A5CB2AB86510F9C0F90"/>
           </w:placeholder>
-          <w:dataBinding w:prefixMappings="xmlns:ns0='urn:microsoft-crm/document-template/som_leaveofabsence/11098/' " w:xpath="/ns0:DocumentTemplate[1]/som_leaveofabsence[1]/som_leavedenialreason1name[1]" w:storeItemID="{12C69721-050A-4DFA-8D33-452962903CE2}"/>
+          <w:dataBinding w:prefixMappings="xmlns:ns0='urn:microsoft-crm/document-template/som_leaveofabsence/11098/' " w:xpath="/ns0:DocumentTemplate[1]/som_leaveofabsence[1]/som_leavedenialreason1name[1]" w:storeItemID="{E7E81D0E-C6A5-418B-92C3-791D7F7339C4}"/>
           <w:text/>
         </w:sdtPr>
         <w:sdtContent>
           <w:r>
             <w:rPr>
               <w:rStyle w:val="Strong"/>
-              <w:rFonts w:asciiTheme="minorHAnsi" w:hAnsiTheme="minorHAnsi" w:cstheme="minorHAnsi"/>
+              <w:rFonts w:cstheme="minorHAnsi"/>
             </w:rPr>
             <w:t>som_leavedenialreason1name</w:t>
           </w:r>
@@ -370,27 +372,27 @@
         <w:ind w:left="360"/>
         <w:rPr>
           <w:rStyle w:val="Strong"/>
-          <w:rFonts w:asciiTheme="minorHAnsi" w:hAnsiTheme="minorHAnsi" w:cstheme="minorHAnsi"/>
+          <w:rFonts w:cstheme="minorHAnsi"/>
         </w:rPr>
       </w:pPr>
       <w:sdt>
         <w:sdtPr>
           <w:rPr>
             <w:rStyle w:val="Strong"/>
-            <w:rFonts w:asciiTheme="minorHAnsi" w:hAnsiTheme="minorHAnsi" w:cstheme="minorHAnsi"/>
+            <w:rFonts w:cstheme="minorHAnsi"/>
           </w:rPr>
           <w:id w:val="1339810031"/>
           <w:placeholder>
-            <w:docPart w:val="EE26269D93784B719BFE0AC554088460"/>
+            <w:docPart w:val="DBC2AE8BF19B4A5CB2AB86510F9C0F90"/>
           </w:placeholder>
-          <w:dataBinding w:prefixMappings="xmlns:ns0='urn:microsoft-crm/document-template/som_leaveofabsence/11098/' " w:xpath="/ns0:DocumentTemplate[1]/som_leaveofabsence[1]/som_leavedenialreason2name[1]" w:storeItemID="{12C69721-050A-4DFA-8D33-452962903CE2}"/>
+          <w:dataBinding w:prefixMappings="xmlns:ns0='urn:microsoft-crm/document-template/som_leaveofabsence/11098/' " w:xpath="/ns0:DocumentTemplate[1]/som_leaveofabsence[1]/som_leavedenialreason2name[1]" w:storeItemID="{E7E81D0E-C6A5-418B-92C3-791D7F7339C4}"/>
           <w:text/>
         </w:sdtPr>
         <w:sdtContent>
           <w:r>
             <w:rPr>
               <w:rStyle w:val="Strong"/>
-              <w:rFonts w:asciiTheme="minorHAnsi" w:hAnsiTheme="minorHAnsi" w:cstheme="minorHAnsi"/>
+              <w:rFonts w:cstheme="minorHAnsi"/>
             </w:rPr>
             <w:t>som_leavedenialreason2name</w:t>
           </w:r>
@@ -421,9 +423,9 @@
       <w:sdtPr>
         <w:id w:val="-6447270"/>
         <w:placeholder>
-          <w:docPart w:val="EE26269D93784B719BFE0AC554088460"/>
+          <w:docPart w:val="DBC2AE8BF19B4A5CB2AB86510F9C0F90"/>
         </w:placeholder>
-        <w:dataBinding w:prefixMappings="xmlns:ns0='urn:microsoft-crm/document-template/som_leaveofabsence/11098/' " w:xpath="/ns0:DocumentTemplate[1]/som_leaveofabsence[1]/owneridname[1]" w:storeItemID="{12C69721-050A-4DFA-8D33-452962903CE2}"/>
+        <w:dataBinding w:prefixMappings="xmlns:ns0='urn:microsoft-crm/document-template/som_leaveofabsence/11098/' " w:xpath="/ns0:DocumentTemplate[1]/som_leaveofabsence[1]/owneridname[1]" w:storeItemID="{E7E81D0E-C6A5-418B-92C3-791D7F7339C4}"/>
         <w:text/>
       </w:sdtPr>
       <w:sdtContent>
@@ -482,9 +484,9 @@
           </w:rPr>
           <w:id w:val="-191920107"/>
           <w:placeholder>
-            <w:docPart w:val="EE26269D93784B719BFE0AC554088460"/>
+            <w:docPart w:val="DBC2AE8BF19B4A5CB2AB86510F9C0F90"/>
           </w:placeholder>
-          <w:dataBinding w:prefixMappings="xmlns:ns0='urn:microsoft-crm/document-template/som_leaveofabsence/11098/' " w:xpath="/ns0:DocumentTemplate[1]/som_leaveofabsence[1]/som_contact_som_leaveofabsence_Contact[1]/som_supervisorname[1]" w:storeItemID="{26808387-2EAD-4DD7-888D-8D8CEE08135C}"/>
+          <w:dataBinding w:prefixMappings="xmlns:ns0='urn:microsoft-crm/document-template/som_leaveofabsence/11098/' " w:xpath="/ns0:DocumentTemplate[1]/som_leaveofabsence[1]/som_contact_som_leaveofabsence_Contact[1]/som_supervisorname[1]" w:storeItemID="{E7E81D0E-C6A5-418B-92C3-791D7F7339C4}"/>
           <w:text/>
         </w:sdtPr>
         <w:sdtContent>
@@ -506,10 +508,11 @@
       </w:r>
     </w:p>
     <w:p/>
+    <w:p/>
     <w:sectPr>
-      <w:headerReference w:type="default" r:id="rId8"/>
+      <w:headerReference w:type="default" r:id="rId7"/>
       <w:pgSz w:w="11906" w:h="16838"/>
-      <w:pgMar w:top="1701" w:right="1134" w:bottom="1350" w:left="1134" w:header="540" w:footer="708" w:gutter="0"/>
+      <w:pgMar w:top="1701" w:right="1134" w:bottom="1701" w:left="1134" w:header="270" w:footer="708" w:gutter="0"/>
       <w:cols w:space="708"/>
       <w:docGrid w:linePitch="360"/>
     </w:sectPr>
@@ -518,7 +521,7 @@
 </file>
 
 <file path=word/endnotes.xml><?xml version="1.0" encoding="utf-8"?>
-<w:endnotes xmlns:wpc="http://schemas.microsoft.com/office/word/2010/wordprocessingCanvas" xmlns:cx="http://schemas.microsoft.com/office/drawing/2014/chartex" xmlns:cx1="http://schemas.microsoft.com/office/drawing/2015/9/8/chartex" xmlns:cx2="http://schemas.microsoft.com/office/drawing/2015/10/21/chartex" xmlns:cx3="http://schemas.microsoft.com/office/drawing/2016/5/9/chartex" xmlns:cx4="http://schemas.microsoft.com/office/drawing/2016/5/10/chartex" xmlns:cx5="http://schemas.microsoft.com/office/drawing/2016/5/11/chartex" xmlns:cx6="http://schemas.microsoft.com/office/drawing/2016/5/12/chartex" xmlns:cx7="http://schemas.microsoft.com/office/drawing/2016/5/13/chartex" xmlns:cx8="http://schemas.microsoft.com/office/drawing/2016/5/14/chartex" xmlns:mc="http://schemas.openxmlformats.org/markup-compatibility/2006" xmlns:aink="http://schemas.microsoft.com/office/drawing/2016/ink" xmlns:am3d="http://schemas.microsoft.com/office/drawing/2017/model3d" xmlns:o="urn:schemas-microsoft-com:office:office" xmlns:oel="http://schemas.microsoft.com/office/2019/extlst" xmlns:r="http://schemas.openxmlformats.org/officeDocument/2006/relationships" xmlns:m="http://schemas.openxmlformats.org/officeDocument/2006/math" xmlns:v="urn:schemas-microsoft-com:vml" xmlns:wp14="http://schemas.microsoft.com/office/word/2010/wordprocessingDrawing" xmlns:wp="http://schemas.openxmlformats.org/drawingml/2006/wordprocessingDrawing" xmlns:w10="urn:schemas-microsoft-com:office:word" xmlns:w="http://schemas.openxmlformats.org/wordprocessingml/2006/main" xmlns:w14="http://schemas.microsoft.com/office/word/2010/wordml" xmlns:w15="http://schemas.microsoft.com/office/word/2012/wordml" xmlns:w16cex="http://schemas.microsoft.com/office/word/2018/wordml/cex" xmlns:w16cid="http://schemas.microsoft.com/office/word/2016/wordml/cid" xmlns:w16="http://schemas.microsoft.com/office/word/2018/wordml" xmlns:w16du="http://schemas.microsoft.com/office/word/2023/wordml/word16du" xmlns:w16sdtdh="http://schemas.microsoft.com/office/word/2020/wordml/sdtdatahash" xmlns:w16se="http://schemas.microsoft.com/office/word/2015/wordml/symex" xmlns:wpg="http://schemas.microsoft.com/office/word/2010/wordprocessingGroup" xmlns:wpi="http://schemas.microsoft.com/office/word/2010/wordprocessingInk" xmlns:wne="http://schemas.microsoft.com/office/word/2006/wordml" xmlns:wps="http://schemas.microsoft.com/office/word/2010/wordprocessingShape" mc:Ignorable="w14 w15 w16se w16cid w16 w16cex w16sdtdh wp14">
+<w:endnotes xmlns:wpc="http://schemas.microsoft.com/office/word/2010/wordprocessingCanvas" xmlns:cx="http://schemas.microsoft.com/office/drawing/2014/chartex" xmlns:cx1="http://schemas.microsoft.com/office/drawing/2015/9/8/chartex" xmlns:cx2="http://schemas.microsoft.com/office/drawing/2015/10/21/chartex" xmlns:cx3="http://schemas.microsoft.com/office/drawing/2016/5/9/chartex" xmlns:cx4="http://schemas.microsoft.com/office/drawing/2016/5/10/chartex" xmlns:cx5="http://schemas.microsoft.com/office/drawing/2016/5/11/chartex" xmlns:cx6="http://schemas.microsoft.com/office/drawing/2016/5/12/chartex" xmlns:cx7="http://schemas.microsoft.com/office/drawing/2016/5/13/chartex" xmlns:cx8="http://schemas.microsoft.com/office/drawing/2016/5/14/chartex" xmlns:mc="http://schemas.openxmlformats.org/markup-compatibility/2006" xmlns:aink="http://schemas.microsoft.com/office/drawing/2016/ink" xmlns:am3d="http://schemas.microsoft.com/office/drawing/2017/model3d" xmlns:o="urn:schemas-microsoft-com:office:office" xmlns:oel="http://schemas.microsoft.com/office/2019/extlst" xmlns:r="http://schemas.openxmlformats.org/officeDocument/2006/relationships" xmlns:m="http://schemas.openxmlformats.org/officeDocument/2006/math" xmlns:v="urn:schemas-microsoft-com:vml" xmlns:wp14="http://schemas.microsoft.com/office/word/2010/wordprocessingDrawing" xmlns:wp="http://schemas.openxmlformats.org/drawingml/2006/wordprocessingDrawing" xmlns:w10="urn:schemas-microsoft-com:office:word" xmlns:w="http://schemas.openxmlformats.org/wordprocessingml/2006/main" xmlns:w14="http://schemas.microsoft.com/office/word/2010/wordml" xmlns:w15="http://schemas.microsoft.com/office/word/2012/wordml" xmlns:w16cex="http://schemas.microsoft.com/office/word/2018/wordml/cex" xmlns:w16cid="http://schemas.microsoft.com/office/word/2016/wordml/cid" xmlns:w16="http://schemas.microsoft.com/office/word/2018/wordml" xmlns:w16sdtdh="http://schemas.microsoft.com/office/word/2020/wordml/sdtdatahash" xmlns:w16se="http://schemas.microsoft.com/office/word/2015/wordml/symex" xmlns:wpg="http://schemas.microsoft.com/office/word/2010/wordprocessingGroup" xmlns:wpi="http://schemas.microsoft.com/office/word/2010/wordprocessingInk" xmlns:wne="http://schemas.microsoft.com/office/word/2006/wordml" xmlns:wps="http://schemas.microsoft.com/office/word/2010/wordprocessingShape" mc:Ignorable="w14 w15 w16se w16cid w16 w16cex w16sdtdh wp14">
   <w:endnote w:type="separator" w:id="-1">
     <w:p>
       <w:pPr>
@@ -543,7 +546,7 @@
 </file>
 
 <file path=word/footnotes.xml><?xml version="1.0" encoding="utf-8"?>
-<w:footnotes xmlns:wpc="http://schemas.microsoft.com/office/word/2010/wordprocessingCanvas" xmlns:cx="http://schemas.microsoft.com/office/drawing/2014/chartex" xmlns:cx1="http://schemas.microsoft.com/office/drawing/2015/9/8/chartex" xmlns:cx2="http://schemas.microsoft.com/office/drawing/2015/10/21/chartex" xmlns:cx3="http://schemas.microsoft.com/office/drawing/2016/5/9/chartex" xmlns:cx4="http://schemas.microsoft.com/office/drawing/2016/5/10/chartex" xmlns:cx5="http://schemas.microsoft.com/office/drawing/2016/5/11/chartex" xmlns:cx6="http://schemas.microsoft.com/office/drawing/2016/5/12/chartex" xmlns:cx7="http://schemas.microsoft.com/office/drawing/2016/5/13/chartex" xmlns:cx8="http://schemas.microsoft.com/office/drawing/2016/5/14/chartex" xmlns:mc="http://schemas.openxmlformats.org/markup-compatibility/2006" xmlns:aink="http://schemas.microsoft.com/office/drawing/2016/ink" xmlns:am3d="http://schemas.microsoft.com/office/drawing/2017/model3d" xmlns:o="urn:schemas-microsoft-com:office:office" xmlns:oel="http://schemas.microsoft.com/office/2019/extlst" xmlns:r="http://schemas.openxmlformats.org/officeDocument/2006/relationships" xmlns:m="http://schemas.openxmlformats.org/officeDocument/2006/math" xmlns:v="urn:schemas-microsoft-com:vml" xmlns:wp14="http://schemas.microsoft.com/office/word/2010/wordprocessingDrawing" xmlns:wp="http://schemas.openxmlformats.org/drawingml/2006/wordprocessingDrawing" xmlns:w10="urn:schemas-microsoft-com:office:word" xmlns:w="http://schemas.openxmlformats.org/wordprocessingml/2006/main" xmlns:w14="http://schemas.microsoft.com/office/word/2010/wordml" xmlns:w15="http://schemas.microsoft.com/office/word/2012/wordml" xmlns:w16cex="http://schemas.microsoft.com/office/word/2018/wordml/cex" xmlns:w16cid="http://schemas.microsoft.com/office/word/2016/wordml/cid" xmlns:w16="http://schemas.microsoft.com/office/word/2018/wordml" xmlns:w16du="http://schemas.microsoft.com/office/word/2023/wordml/word16du" xmlns:w16sdtdh="http://schemas.microsoft.com/office/word/2020/wordml/sdtdatahash" xmlns:w16se="http://schemas.microsoft.com/office/word/2015/wordml/symex" xmlns:wpg="http://schemas.microsoft.com/office/word/2010/wordprocessingGroup" xmlns:wpi="http://schemas.microsoft.com/office/word/2010/wordprocessingInk" xmlns:wne="http://schemas.microsoft.com/office/word/2006/wordml" xmlns:wps="http://schemas.microsoft.com/office/word/2010/wordprocessingShape" mc:Ignorable="w14 w15 w16se w16cid w16 w16cex w16sdtdh wp14">
+<w:footnotes xmlns:wpc="http://schemas.microsoft.com/office/word/2010/wordprocessingCanvas" xmlns:cx="http://schemas.microsoft.com/office/drawing/2014/chartex" xmlns:cx1="http://schemas.microsoft.com/office/drawing/2015/9/8/chartex" xmlns:cx2="http://schemas.microsoft.com/office/drawing/2015/10/21/chartex" xmlns:cx3="http://schemas.microsoft.com/office/drawing/2016/5/9/chartex" xmlns:cx4="http://schemas.microsoft.com/office/drawing/2016/5/10/chartex" xmlns:cx5="http://schemas.microsoft.com/office/drawing/2016/5/11/chartex" xmlns:cx6="http://schemas.microsoft.com/office/drawing/2016/5/12/chartex" xmlns:cx7="http://schemas.microsoft.com/office/drawing/2016/5/13/chartex" xmlns:cx8="http://schemas.microsoft.com/office/drawing/2016/5/14/chartex" xmlns:mc="http://schemas.openxmlformats.org/markup-compatibility/2006" xmlns:aink="http://schemas.microsoft.com/office/drawing/2016/ink" xmlns:am3d="http://schemas.microsoft.com/office/drawing/2017/model3d" xmlns:o="urn:schemas-microsoft-com:office:office" xmlns:oel="http://schemas.microsoft.com/office/2019/extlst" xmlns:r="http://schemas.openxmlformats.org/officeDocument/2006/relationships" xmlns:m="http://schemas.openxmlformats.org/officeDocument/2006/math" xmlns:v="urn:schemas-microsoft-com:vml" xmlns:wp14="http://schemas.microsoft.com/office/word/2010/wordprocessingDrawing" xmlns:wp="http://schemas.openxmlformats.org/drawingml/2006/wordprocessingDrawing" xmlns:w10="urn:schemas-microsoft-com:office:word" xmlns:w="http://schemas.openxmlformats.org/wordprocessingml/2006/main" xmlns:w14="http://schemas.microsoft.com/office/word/2010/wordml" xmlns:w15="http://schemas.microsoft.com/office/word/2012/wordml" xmlns:w16cex="http://schemas.microsoft.com/office/word/2018/wordml/cex" xmlns:w16cid="http://schemas.microsoft.com/office/word/2016/wordml/cid" xmlns:w16="http://schemas.microsoft.com/office/word/2018/wordml" xmlns:w16sdtdh="http://schemas.microsoft.com/office/word/2020/wordml/sdtdatahash" xmlns:w16se="http://schemas.microsoft.com/office/word/2015/wordml/symex" xmlns:wpg="http://schemas.microsoft.com/office/word/2010/wordprocessingGroup" xmlns:wpi="http://schemas.microsoft.com/office/word/2010/wordprocessingInk" xmlns:wne="http://schemas.microsoft.com/office/word/2006/wordml" xmlns:wps="http://schemas.microsoft.com/office/word/2010/wordprocessingShape" mc:Ignorable="w14 w15 w16se w16cid w16 w16cex w16sdtdh wp14">
   <w:footnote w:type="separator" w:id="-1">
     <w:p>
       <w:pPr>
@@ -568,103 +571,104 @@
 </file>
 
 <file path=word/header1.xml><?xml version="1.0" encoding="utf-8"?>
-<w:hdr xmlns:wpc="http://schemas.microsoft.com/office/word/2010/wordprocessingCanvas" xmlns:cx="http://schemas.microsoft.com/office/drawing/2014/chartex" xmlns:cx1="http://schemas.microsoft.com/office/drawing/2015/9/8/chartex" xmlns:cx2="http://schemas.microsoft.com/office/drawing/2015/10/21/chartex" xmlns:cx3="http://schemas.microsoft.com/office/drawing/2016/5/9/chartex" xmlns:cx4="http://schemas.microsoft.com/office/drawing/2016/5/10/chartex" xmlns:cx5="http://schemas.microsoft.com/office/drawing/2016/5/11/chartex" xmlns:cx6="http://schemas.microsoft.com/office/drawing/2016/5/12/chartex" xmlns:cx7="http://schemas.microsoft.com/office/drawing/2016/5/13/chartex" xmlns:cx8="http://schemas.microsoft.com/office/drawing/2016/5/14/chartex" xmlns:mc="http://schemas.openxmlformats.org/markup-compatibility/2006" xmlns:aink="http://schemas.microsoft.com/office/drawing/2016/ink" xmlns:am3d="http://schemas.microsoft.com/office/drawing/2017/model3d" xmlns:o="urn:schemas-microsoft-com:office:office" xmlns:oel="http://schemas.microsoft.com/office/2019/extlst" xmlns:r="http://schemas.openxmlformats.org/officeDocument/2006/relationships" xmlns:m="http://schemas.openxmlformats.org/officeDocument/2006/math" xmlns:v="urn:schemas-microsoft-com:vml" xmlns:wp14="http://schemas.microsoft.com/office/word/2010/wordprocessingDrawing" xmlns:wp="http://schemas.openxmlformats.org/drawingml/2006/wordprocessingDrawing" xmlns:w10="urn:schemas-microsoft-com:office:word" xmlns:w="http://schemas.openxmlformats.org/wordprocessingml/2006/main" xmlns:w14="http://schemas.microsoft.com/office/word/2010/wordml" xmlns:w15="http://schemas.microsoft.com/office/word/2012/wordml" xmlns:w16cex="http://schemas.microsoft.com/office/word/2018/wordml/cex" xmlns:w16cid="http://schemas.microsoft.com/office/word/2016/wordml/cid" xmlns:w16="http://schemas.microsoft.com/office/word/2018/wordml" xmlns:w16du="http://schemas.microsoft.com/office/word/2023/wordml/word16du" xmlns:w16sdtdh="http://schemas.microsoft.com/office/word/2020/wordml/sdtdatahash" xmlns:w16se="http://schemas.microsoft.com/office/word/2015/wordml/symex" xmlns:wpg="http://schemas.microsoft.com/office/word/2010/wordprocessingGroup" xmlns:wpi="http://schemas.microsoft.com/office/word/2010/wordprocessingInk" xmlns:wne="http://schemas.microsoft.com/office/word/2006/wordml" xmlns:wps="http://schemas.microsoft.com/office/word/2010/wordprocessingShape" mc:Ignorable="w14 w15 w16se w16cid w16 w16cex w16sdtdh wp14">
+<w:hdr xmlns:wpc="http://schemas.microsoft.com/office/word/2010/wordprocessingCanvas" xmlns:cx="http://schemas.microsoft.com/office/drawing/2014/chartex" xmlns:cx1="http://schemas.microsoft.com/office/drawing/2015/9/8/chartex" xmlns:cx2="http://schemas.microsoft.com/office/drawing/2015/10/21/chartex" xmlns:cx3="http://schemas.microsoft.com/office/drawing/2016/5/9/chartex" xmlns:cx4="http://schemas.microsoft.com/office/drawing/2016/5/10/chartex" xmlns:cx5="http://schemas.microsoft.com/office/drawing/2016/5/11/chartex" xmlns:cx6="http://schemas.microsoft.com/office/drawing/2016/5/12/chartex" xmlns:cx7="http://schemas.microsoft.com/office/drawing/2016/5/13/chartex" xmlns:cx8="http://schemas.microsoft.com/office/drawing/2016/5/14/chartex" xmlns:mc="http://schemas.openxmlformats.org/markup-compatibility/2006" xmlns:aink="http://schemas.microsoft.com/office/drawing/2016/ink" xmlns:am3d="http://schemas.microsoft.com/office/drawing/2017/model3d" xmlns:o="urn:schemas-microsoft-com:office:office" xmlns:oel="http://schemas.microsoft.com/office/2019/extlst" xmlns:r="http://schemas.openxmlformats.org/officeDocument/2006/relationships" xmlns:m="http://schemas.openxmlformats.org/officeDocument/2006/math" xmlns:v="urn:schemas-microsoft-com:vml" xmlns:wp14="http://schemas.microsoft.com/office/word/2010/wordprocessingDrawing" xmlns:wp="http://schemas.openxmlformats.org/drawingml/2006/wordprocessingDrawing" xmlns:w10="urn:schemas-microsoft-com:office:word" xmlns:w="http://schemas.openxmlformats.org/wordprocessingml/2006/main" xmlns:w14="http://schemas.microsoft.com/office/word/2010/wordml" xmlns:w15="http://schemas.microsoft.com/office/word/2012/wordml" xmlns:w16cex="http://schemas.microsoft.com/office/word/2018/wordml/cex" xmlns:w16cid="http://schemas.microsoft.com/office/word/2016/wordml/cid" xmlns:w16="http://schemas.microsoft.com/office/word/2018/wordml" xmlns:w16sdtdh="http://schemas.microsoft.com/office/word/2020/wordml/sdtdatahash" xmlns:w16se="http://schemas.microsoft.com/office/word/2015/wordml/symex" xmlns:wpg="http://schemas.microsoft.com/office/word/2010/wordprocessingGroup" xmlns:wpi="http://schemas.microsoft.com/office/word/2010/wordprocessingInk" xmlns:wne="http://schemas.microsoft.com/office/word/2006/wordml" xmlns:wps="http://schemas.microsoft.com/office/word/2010/wordprocessingShape" mc:Ignorable="w14 w15 w16se w16cid w16 w16cex w16sdtdh wp14">
   <w:tbl>
     <w:tblPr>
-      <w:tblW w:w="0" w:type="auto"/>
-      <w:jc w:val="center"/>
-      <w:tblLayout w:type="fixed"/>
-      <w:tblLook w:val="0000" w:firstRow="0" w:lastRow="0" w:firstColumn="0" w:lastColumn="0" w:noHBand="0" w:noVBand="0"/>
+      <w:tblStyle w:val="TableGrid"/>
+      <w:tblW w:w="10980" w:type="dxa"/>
+      <w:tblInd w:w="-635" w:type="dxa"/>
+      <w:tblBorders>
+        <w:top w:val="none" w:sz="0" w:space="0" w:color="auto"/>
+        <w:left w:val="none" w:sz="0" w:space="0" w:color="auto"/>
+        <w:bottom w:val="none" w:sz="0" w:space="0" w:color="auto"/>
+        <w:right w:val="none" w:sz="0" w:space="0" w:color="auto"/>
+        <w:insideH w:val="none" w:sz="0" w:space="0" w:color="auto"/>
+        <w:insideV w:val="none" w:sz="0" w:space="0" w:color="auto"/>
+      </w:tblBorders>
+      <w:tblLook w:val="04A0" w:firstRow="1" w:lastRow="0" w:firstColumn="1" w:lastColumn="0" w:noHBand="0" w:noVBand="1"/>
     </w:tblPr>
     <w:tblGrid>
-      <w:gridCol w:w="3312"/>
-      <w:gridCol w:w="4176"/>
-      <w:gridCol w:w="3312"/>
+      <w:gridCol w:w="3481"/>
+      <w:gridCol w:w="3936"/>
+      <w:gridCol w:w="3563"/>
     </w:tblGrid>
     <w:tr>
-      <w:trPr>
-        <w:cantSplit/>
-        <w:jc w:val="center"/>
-      </w:trPr>
       <w:tc>
         <w:tcPr>
-          <w:tcW w:w="3312" w:type="dxa"/>
+          <w:tcW w:w="3481" w:type="dxa"/>
         </w:tcPr>
         <w:p>
           <w:pPr>
-            <w:pStyle w:val="commission2"/>
-            <w:spacing w:before="600"/>
-            <w:ind w:left="0" w:right="590"/>
-            <w:jc w:val="center"/>
-            <w:rPr>
-              <w:rFonts w:ascii="Helvetica" w:hAnsi="Helvetica"/>
-              <w:color w:val="0000FF"/>
-              <w:spacing w:val="20"/>
-              <w:kern w:val="16"/>
-              <w:sz w:val="16"/>
-            </w:rPr>
+            <w:pStyle w:val="Header"/>
           </w:pPr>
-          <w:bookmarkStart w:id="5" w:name="Governor"/>
-          <w:r>
-            <w:rPr>
-              <w:rFonts w:ascii="Helvetica" w:hAnsi="Helvetica"/>
-              <w:color w:val="0000FF"/>
-              <w:spacing w:val="20"/>
-              <w:kern w:val="16"/>
-              <w:sz w:val="16"/>
-            </w:rPr>
-            <w:t>GRETCHEN WHITMER</w:t>
-          </w:r>
-          <w:bookmarkEnd w:id="5"/>
         </w:p>
         <w:p>
           <w:pPr>
-            <w:pStyle w:val="Governor"/>
-            <w:ind w:right="684"/>
             <w:rPr>
-              <w:sz w:val="13"/>
-              <w:szCs w:val="13"/>
+              <w:color w:val="0000FF"/>
             </w:rPr>
           </w:pPr>
-          <w:bookmarkStart w:id="6" w:name="GovTitle"/>
-          <w:r>
+        </w:p>
+        <w:sdt>
+          <w:sdtPr>
             <w:rPr>
-              <w:sz w:val="13"/>
-              <w:szCs w:val="13"/>
+              <w:rFonts w:ascii="Helvetica" w:hAnsi="Helvetica" w:cs="Helvetica"/>
+              <w:color w:val="0000FF"/>
+              <w:sz w:val="16"/>
+              <w:szCs w:val="16"/>
             </w:rPr>
-            <w:t>GOVERNOR</w:t>
-          </w:r>
-          <w:bookmarkEnd w:id="6"/>
-        </w:p>
+            <w:id w:val="1880583546"/>
+            <w:placeholder>
+              <w:docPart w:val="4FCCCF15417B48F2B1342DE78D864F73"/>
+            </w:placeholder>
+            <w:dataBinding w:prefixMappings="xmlns:ns0='urn:microsoft-crm/document-template/som_leaveofabsence/11098/' " w:xpath="/ns0:DocumentTemplate[1]/som_leaveofabsence[1]/som_som_systemsetting_som_leaveofabsence[1]/som_value[1]" w:storeItemID="{E7E81D0E-C6A5-418B-92C3-791D7F7339C4}"/>
+            <w:text/>
+          </w:sdtPr>
+          <w:sdtContent>
+            <w:p>
+              <w:pPr>
+                <w:jc w:val="center"/>
+                <w:rPr>
+                  <w:rFonts w:ascii="Helvetica" w:hAnsi="Helvetica" w:cs="Helvetica"/>
+                  <w:color w:val="0000FF"/>
+                  <w:sz w:val="16"/>
+                  <w:szCs w:val="16"/>
+                </w:rPr>
+              </w:pPr>
+              <w:proofErr w:type="spellStart"/>
+              <w:r>
+                <w:rPr>
+                  <w:rFonts w:ascii="Helvetica" w:hAnsi="Helvetica" w:cs="Helvetica"/>
+                  <w:color w:val="0000FF"/>
+                  <w:sz w:val="16"/>
+                  <w:szCs w:val="16"/>
+                </w:rPr>
+                <w:t>som_value</w:t>
+              </w:r>
+              <w:proofErr w:type="spellEnd"/>
+            </w:p>
+          </w:sdtContent>
+        </w:sdt>
+        <w:p/>
       </w:tc>
       <w:tc>
         <w:tcPr>
-          <w:tcW w:w="4176" w:type="dxa"/>
+          <w:tcW w:w="3936" w:type="dxa"/>
         </w:tcPr>
         <w:p>
           <w:pPr>
-            <w:pStyle w:val="seal"/>
-            <w:spacing w:before="40" w:after="40"/>
-            <w:rPr>
-              <w:rFonts w:ascii="Times New Roman" w:hAnsi="Times New Roman"/>
-              <w:b w:val="0"/>
-              <w:caps w:val="0"/>
-              <w:smallCaps/>
-              <w:color w:val="0000FF"/>
-              <w:spacing w:val="20"/>
-              <w:sz w:val="20"/>
-            </w:rPr>
+            <w:pStyle w:val="Header"/>
+            <w:jc w:val="center"/>
           </w:pPr>
           <w:r>
             <w:rPr>
               <w:noProof/>
-              <w:color w:val="000080"/>
             </w:rPr>
             <w:drawing>
-              <wp:inline distT="0" distB="0" distL="0" distR="0" wp14:anchorId="3D6481EB" wp14:editId="53D8E2AC">
-                <wp:extent cx="493395" cy="566420"/>
-                <wp:effectExtent l="0" t="0" r="0" b="0"/>
-                <wp:docPr id="1224005203" name="Picture 1224005203" descr="A picture containing sketch, drawing, clipart, emblem&#10;&#10;Description automatically generated"/>
+              <wp:inline distT="0" distB="0" distL="0" distR="0" wp14:anchorId="37E8EA05" wp14:editId="7D668F37">
+                <wp:extent cx="2362530" cy="1114581"/>
+                <wp:effectExtent l="0" t="0" r="0" b="9525"/>
+                <wp:docPr id="1097555867" name="Picture 1097555867" descr="A state of michigan service commission&#10;&#10;Description automatically generated"/>
                 <wp:cNvGraphicFramePr>
                   <a:graphicFrameLocks xmlns:a="http://schemas.openxmlformats.org/drawingml/2006/main" noChangeAspect="1"/>
                 </wp:cNvGraphicFramePr>
@@ -672,10 +676,8 @@
                   <a:graphicData uri="http://schemas.openxmlformats.org/drawingml/2006/picture">
                     <pic:pic xmlns:pic="http://schemas.openxmlformats.org/drawingml/2006/picture">
                       <pic:nvPicPr>
-                        <pic:cNvPr id="1" name="Picture 1" descr="A picture containing sketch, drawing, clipart, emblem&#10;&#10;Description automatically generated"/>
-                        <pic:cNvPicPr>
-                          <a:picLocks noChangeAspect="1" noChangeArrowheads="1"/>
-                        </pic:cNvPicPr>
+                        <pic:cNvPr id="248331211" name="Picture 1" descr="A state of michigan service commission&#10;&#10;Description automatically generated"/>
+                        <pic:cNvPicPr/>
                       </pic:nvPicPr>
                       <pic:blipFill>
                         <a:blip r:embed="rId1">
@@ -685,23 +687,18 @@
                             </a:ext>
                           </a:extLst>
                         </a:blip>
-                        <a:srcRect/>
                         <a:stretch>
                           <a:fillRect/>
                         </a:stretch>
                       </pic:blipFill>
-                      <pic:spPr bwMode="auto">
+                      <pic:spPr>
                         <a:xfrm>
                           <a:off x="0" y="0"/>
-                          <a:ext cx="493395" cy="566420"/>
+                          <a:ext cx="2362530" cy="1114581"/>
                         </a:xfrm>
                         <a:prstGeom prst="rect">
                           <a:avLst/>
                         </a:prstGeom>
-                        <a:noFill/>
-                        <a:ln>
-                          <a:noFill/>
-                        </a:ln>
                       </pic:spPr>
                     </pic:pic>
                   </a:graphicData>
@@ -710,240 +707,67 @@
             </w:drawing>
           </w:r>
         </w:p>
+      </w:tc>
+      <w:tc>
+        <w:tcPr>
+          <w:tcW w:w="3563" w:type="dxa"/>
+        </w:tcPr>
         <w:p>
           <w:pPr>
-            <w:pStyle w:val="seal"/>
-            <w:spacing w:after="40"/>
+            <w:pStyle w:val="Header"/>
+            <w:jc w:val="center"/>
             <w:rPr>
-              <w:rFonts w:ascii="Times New Roman" w:hAnsi="Times New Roman"/>
-              <w:b w:val="0"/>
-              <w:caps w:val="0"/>
-              <w:smallCaps/>
+              <w:rFonts w:ascii="Helvetica" w:hAnsi="Helvetica" w:cs="Helvetica"/>
               <w:color w:val="0000FF"/>
-              <w:spacing w:val="20"/>
-              <w:sz w:val="20"/>
+              <w:sz w:val="16"/>
+              <w:szCs w:val="16"/>
             </w:rPr>
           </w:pPr>
-          <w:r>
-            <w:rPr>
-              <w:rFonts w:ascii="Times New Roman" w:hAnsi="Times New Roman"/>
-              <w:b w:val="0"/>
-              <w:caps w:val="0"/>
-              <w:smallCaps/>
-              <w:color w:val="0000FF"/>
-              <w:spacing w:val="20"/>
-              <w:sz w:val="20"/>
-            </w:rPr>
-            <w:t xml:space="preserve">State of </w:t>
-          </w:r>
-          <w:smartTag w:uri="urn:schemas-microsoft-com:office:smarttags" w:element="State">
-            <w:smartTag w:uri="urn:schemas-microsoft-com:office:smarttags" w:element="place">
-              <w:r>
-                <w:rPr>
-                  <w:rFonts w:ascii="Times New Roman" w:hAnsi="Times New Roman"/>
-                  <w:b w:val="0"/>
-                  <w:caps w:val="0"/>
-                  <w:smallCaps/>
-                  <w:color w:val="0000FF"/>
-                  <w:spacing w:val="20"/>
-                  <w:sz w:val="20"/>
-                </w:rPr>
-                <w:t>Michigan</w:t>
-              </w:r>
-            </w:smartTag>
-          </w:smartTag>
         </w:p>
         <w:p>
           <w:pPr>
-            <w:pStyle w:val="michigan"/>
-            <w:spacing w:after="60"/>
+            <w:pStyle w:val="Header"/>
+            <w:jc w:val="center"/>
             <w:rPr>
-              <w:rFonts w:ascii="Helvetica" w:hAnsi="Helvetica"/>
-              <w:b w:val="0"/>
+              <w:rFonts w:ascii="Helvetica" w:hAnsi="Helvetica" w:cs="Helvetica"/>
               <w:color w:val="0000FF"/>
-              <w:spacing w:val="20"/>
-              <w:sz w:val="20"/>
-            </w:rPr>
-          </w:pPr>
-          <w:bookmarkStart w:id="7" w:name="Agency"/>
-          <w:r>
-            <w:rPr>
-              <w:rFonts w:ascii="Helvetica" w:hAnsi="Helvetica"/>
-              <w:b w:val="0"/>
-              <w:color w:val="0000FF"/>
-              <w:spacing w:val="20"/>
-              <w:sz w:val="20"/>
-            </w:rPr>
-            <w:t>CIVIL SERVICE COMMISSION</w:t>
-          </w:r>
-          <w:bookmarkEnd w:id="7"/>
-        </w:p>
-        <w:p>
-          <w:pPr>
-            <w:pStyle w:val="lopez"/>
-            <w:rPr>
-              <w:smallCaps/>
-              <w:color w:val="0000FF"/>
-              <w:spacing w:val="20"/>
-              <w:kern w:val="16"/>
-              <w:sz w:val="13"/>
-              <w:szCs w:val="13"/>
+              <w:sz w:val="16"/>
+              <w:szCs w:val="16"/>
             </w:rPr>
           </w:pPr>
         </w:p>
-      </w:tc>
-      <w:tc>
-        <w:tcPr>
-          <w:tcW w:w="3312" w:type="dxa"/>
-        </w:tcPr>
-        <w:p>
-          <w:pPr>
-            <w:pStyle w:val="commission"/>
-            <w:tabs>
-              <w:tab w:val="clear" w:pos="360"/>
-            </w:tabs>
-            <w:spacing w:before="600" w:after="0"/>
-            <w:ind w:left="84"/>
-            <w:jc w:val="center"/>
+        <w:sdt>
+          <w:sdtPr>
             <w:rPr>
-              <w:rFonts w:ascii="Helvetica" w:hAnsi="Helvetica"/>
-              <w:b w:val="0"/>
-              <w:caps/>
+              <w:rFonts w:ascii="Helvetica" w:hAnsi="Helvetica" w:cs="Helvetica"/>
               <w:color w:val="0000FF"/>
-              <w:spacing w:val="20"/>
-              <w:kern w:val="16"/>
               <w:sz w:val="16"/>
-            </w:rPr>
-          </w:pPr>
-          <w:bookmarkStart w:id="8" w:name="CommTitle"/>
-          <w:r>
-            <w:rPr>
-              <w:rFonts w:ascii="Helvetica" w:hAnsi="Helvetica"/>
-              <w:b w:val="0"/>
-              <w:caps/>
-              <w:color w:val="0000FF"/>
-              <w:spacing w:val="20"/>
-              <w:kern w:val="16"/>
-              <w:sz w:val="16"/>
-            </w:rPr>
-            <w:t>COMMISSIONERS</w:t>
-          </w:r>
-          <w:bookmarkEnd w:id="8"/>
-        </w:p>
-        <w:p>
-          <w:pPr>
-            <w:pStyle w:val="SPD"/>
-            <w:ind w:left="84"/>
-            <w:rPr>
-              <w:sz w:val="13"/>
-              <w:szCs w:val="13"/>
-            </w:rPr>
-          </w:pPr>
-          <w:bookmarkStart w:id="9" w:name="CommChair"/>
-          <w:r>
-            <w:rPr>
-              <w:sz w:val="13"/>
-              <w:szCs w:val="13"/>
-            </w:rPr>
-            <w:t>JANET McCLELLAND, CHAIR</w:t>
-          </w:r>
-          <w:bookmarkEnd w:id="9"/>
-        </w:p>
-        <w:p>
-          <w:pPr>
-            <w:pStyle w:val="SPD"/>
-            <w:ind w:left="84"/>
-            <w:rPr>
-              <w:sz w:val="13"/>
-              <w:szCs w:val="13"/>
-            </w:rPr>
-          </w:pPr>
-          <w:bookmarkStart w:id="10" w:name="Comm2"/>
-          <w:r>
-            <w:rPr>
-              <w:sz w:val="13"/>
-              <w:szCs w:val="13"/>
-            </w:rPr>
-            <w:t>JASE BOLGER</w:t>
-          </w:r>
-          <w:bookmarkEnd w:id="10"/>
-        </w:p>
-        <w:p>
-          <w:pPr>
-            <w:pStyle w:val="SPD"/>
-            <w:ind w:left="84"/>
-            <w:rPr>
-              <w:sz w:val="13"/>
-            </w:rPr>
-          </w:pPr>
-          <w:bookmarkStart w:id="11" w:name="Comm3"/>
-          <w:r>
-            <w:rPr>
-              <w:sz w:val="13"/>
-            </w:rPr>
-            <w:t>NICK CIARAMITARO</w:t>
-          </w:r>
-          <w:bookmarkEnd w:id="11"/>
-        </w:p>
-        <w:p>
-          <w:pPr>
-            <w:pStyle w:val="SPD"/>
-            <w:ind w:left="84"/>
-            <w:rPr>
-              <w:sz w:val="13"/>
-              <w:szCs w:val="13"/>
-            </w:rPr>
-          </w:pPr>
-          <w:bookmarkStart w:id="12" w:name="Comm4"/>
-          <w:r>
-            <w:rPr>
-              <w:sz w:val="13"/>
-              <w:szCs w:val="13"/>
-            </w:rPr>
-            <w:t>JEFF STEFFEL</w:t>
-          </w:r>
-          <w:bookmarkEnd w:id="12"/>
-        </w:p>
-        <w:p>
-          <w:pPr>
-            <w:pStyle w:val="SPD"/>
-            <w:spacing w:before="120"/>
-            <w:ind w:left="84"/>
-            <w:rPr>
-              <w:smallCaps w:val="0"/>
               <w:szCs w:val="16"/>
             </w:rPr>
-          </w:pPr>
-          <w:bookmarkStart w:id="13" w:name="SPDTitle"/>
-          <w:r>
-            <w:rPr>
-              <w:smallCaps w:val="0"/>
-              <w:szCs w:val="16"/>
-            </w:rPr>
-            <w:t>STATE PERSONNEL DIRECTOR</w:t>
-          </w:r>
-          <w:bookmarkEnd w:id="13"/>
-        </w:p>
-        <w:p>
-          <w:pPr>
-            <w:pStyle w:val="SPD"/>
-            <w:ind w:left="84"/>
-            <w:rPr>
-              <w:sz w:val="13"/>
-              <w:szCs w:val="13"/>
-            </w:rPr>
-          </w:pPr>
-          <w:bookmarkStart w:id="14" w:name="SPD"/>
-          <w:r>
-            <w:rPr>
-              <w:smallCaps w:val="0"/>
-              <w:sz w:val="13"/>
-              <w:szCs w:val="13"/>
-            </w:rPr>
-            <w:t>JOHN GNODTKE</w:t>
-          </w:r>
-          <w:bookmarkEnd w:id="14"/>
-        </w:p>
+            <w:id w:val="-373390725"/>
+            <w:placeholder>
+              <w:docPart w:val="4FCCCF15417B48F2B1342DE78D864F73"/>
+            </w:placeholder>
+            <w:dataBinding w:prefixMappings="xmlns:ns0='urn:microsoft-crm/document-template/som_leaveofabsence/11098/' " w:xpath="/ns0:DocumentTemplate[1]/som_leaveofabsence[1]/som_som_systemsetting_som_leaveofabsence[1]/som_value2[1]" w:storeItemID="{E7E81D0E-C6A5-418B-92C3-791D7F7339C4}"/>
+            <w:text/>
+          </w:sdtPr>
+          <w:sdtContent>
+            <w:p>
+              <w:pPr>
+                <w:jc w:val="center"/>
+              </w:pPr>
+              <w:r>
+                <w:rPr>
+                  <w:rFonts w:ascii="Helvetica" w:hAnsi="Helvetica" w:cs="Helvetica"/>
+                  <w:color w:val="0000FF"/>
+                  <w:sz w:val="16"/>
+                  <w:szCs w:val="16"/>
+                </w:rPr>
+                <w:t>som_value2</w:t>
+              </w:r>
+            </w:p>
+          </w:sdtContent>
+        </w:sdt>
       </w:tc>
     </w:tr>
   </w:tbl>
@@ -952,1056 +776,12 @@
       <w:pStyle w:val="Header"/>
     </w:pPr>
   </w:p>
+  <w:p>
+    <w:pPr>
+      <w:pStyle w:val="Header"/>
+    </w:pPr>
+  </w:p>
 </w:hdr>
-</file>
-
-<file path=word/numbering.xml><?xml version="1.0" encoding="utf-8"?>
-<w:numbering xmlns:wpc="http://schemas.microsoft.com/office/word/2010/wordprocessingCanvas" xmlns:cx="http://schemas.microsoft.com/office/drawing/2014/chartex" xmlns:cx1="http://schemas.microsoft.com/office/drawing/2015/9/8/chartex" xmlns:cx2="http://schemas.microsoft.com/office/drawing/2015/10/21/chartex" xmlns:cx3="http://schemas.microsoft.com/office/drawing/2016/5/9/chartex" xmlns:cx4="http://schemas.microsoft.com/office/drawing/2016/5/10/chartex" xmlns:cx5="http://schemas.microsoft.com/office/drawing/2016/5/11/chartex" xmlns:cx6="http://schemas.microsoft.com/office/drawing/2016/5/12/chartex" xmlns:cx7="http://schemas.microsoft.com/office/drawing/2016/5/13/chartex" xmlns:cx8="http://schemas.microsoft.com/office/drawing/2016/5/14/chartex" xmlns:mc="http://schemas.openxmlformats.org/markup-compatibility/2006" xmlns:aink="http://schemas.microsoft.com/office/drawing/2016/ink" xmlns:am3d="http://schemas.microsoft.com/office/drawing/2017/model3d" xmlns:o="urn:schemas-microsoft-com:office:office" xmlns:oel="http://schemas.microsoft.com/office/2019/extlst" xmlns:r="http://schemas.openxmlformats.org/officeDocument/2006/relationships" xmlns:m="http://schemas.openxmlformats.org/officeDocument/2006/math" xmlns:v="urn:schemas-microsoft-com:vml" xmlns:wp14="http://schemas.microsoft.com/office/word/2010/wordprocessingDrawing" xmlns:wp="http://schemas.openxmlformats.org/drawingml/2006/wordprocessingDrawing" xmlns:w10="urn:schemas-microsoft-com:office:word" xmlns:w="http://schemas.openxmlformats.org/wordprocessingml/2006/main" xmlns:w14="http://schemas.microsoft.com/office/word/2010/wordml" xmlns:w15="http://schemas.microsoft.com/office/word/2012/wordml" xmlns:w16cex="http://schemas.microsoft.com/office/word/2018/wordml/cex" xmlns:w16cid="http://schemas.microsoft.com/office/word/2016/wordml/cid" xmlns:w16="http://schemas.microsoft.com/office/word/2018/wordml" xmlns:w16du="http://schemas.microsoft.com/office/word/2023/wordml/word16du" xmlns:w16sdtdh="http://schemas.microsoft.com/office/word/2020/wordml/sdtdatahash" xmlns:w16se="http://schemas.microsoft.com/office/word/2015/wordml/symex" xmlns:wpg="http://schemas.microsoft.com/office/word/2010/wordprocessingGroup" xmlns:wpi="http://schemas.microsoft.com/office/word/2010/wordprocessingInk" xmlns:wne="http://schemas.microsoft.com/office/word/2006/wordml" xmlns:wps="http://schemas.microsoft.com/office/word/2010/wordprocessingShape" mc:Ignorable="w14 w15 w16se w16cid w16 w16cex w16sdtdh wp14">
-  <w:abstractNum w:abstractNumId="0" w15:restartNumberingAfterBreak="0">
-    <w:nsid w:val="24CD0219"/>
-    <w:multiLevelType w:val="hybridMultilevel"/>
-    <w:tmpl w:val="4A5C268C"/>
-    <w:lvl w:ilvl="0" w:tplc="04090001">
-      <w:start w:val="1"/>
-      <w:numFmt w:val="bullet"/>
-      <w:lvlText w:val=""/>
-      <w:lvlJc w:val="left"/>
-      <w:pPr>
-        <w:ind w:left="720" w:hanging="360"/>
-      </w:pPr>
-      <w:rPr>
-        <w:rFonts w:ascii="Symbol" w:hAnsi="Symbol" w:hint="default"/>
-      </w:rPr>
-    </w:lvl>
-    <w:lvl w:ilvl="1" w:tplc="04090003">
-      <w:start w:val="1"/>
-      <w:numFmt w:val="bullet"/>
-      <w:lvlText w:val="o"/>
-      <w:lvlJc w:val="left"/>
-      <w:pPr>
-        <w:ind w:left="1440" w:hanging="360"/>
-      </w:pPr>
-      <w:rPr>
-        <w:rFonts w:ascii="Courier New" w:hAnsi="Courier New" w:cs="Courier New" w:hint="default"/>
-      </w:rPr>
-    </w:lvl>
-    <w:lvl w:ilvl="2" w:tplc="04090005">
-      <w:start w:val="1"/>
-      <w:numFmt w:val="bullet"/>
-      <w:lvlText w:val=""/>
-      <w:lvlJc w:val="left"/>
-      <w:pPr>
-        <w:ind w:left="2160" w:hanging="360"/>
-      </w:pPr>
-      <w:rPr>
-        <w:rFonts w:ascii="Wingdings" w:hAnsi="Wingdings" w:hint="default"/>
-      </w:rPr>
-    </w:lvl>
-    <w:lvl w:ilvl="3" w:tplc="04090001">
-      <w:start w:val="1"/>
-      <w:numFmt w:val="bullet"/>
-      <w:lvlText w:val=""/>
-      <w:lvlJc w:val="left"/>
-      <w:pPr>
-        <w:ind w:left="2880" w:hanging="360"/>
-      </w:pPr>
-      <w:rPr>
-        <w:rFonts w:ascii="Symbol" w:hAnsi="Symbol" w:hint="default"/>
-      </w:rPr>
-    </w:lvl>
-    <w:lvl w:ilvl="4" w:tplc="04090003">
-      <w:start w:val="1"/>
-      <w:numFmt w:val="bullet"/>
-      <w:lvlText w:val="o"/>
-      <w:lvlJc w:val="left"/>
-      <w:pPr>
-        <w:ind w:left="3600" w:hanging="360"/>
-      </w:pPr>
-      <w:rPr>
-        <w:rFonts w:ascii="Courier New" w:hAnsi="Courier New" w:cs="Courier New" w:hint="default"/>
-      </w:rPr>
-    </w:lvl>
-    <w:lvl w:ilvl="5" w:tplc="04090005">
-      <w:start w:val="1"/>
-      <w:numFmt w:val="bullet"/>
-      <w:lvlText w:val=""/>
-      <w:lvlJc w:val="left"/>
-      <w:pPr>
-        <w:ind w:left="4320" w:hanging="360"/>
-      </w:pPr>
-      <w:rPr>
-        <w:rFonts w:ascii="Wingdings" w:hAnsi="Wingdings" w:hint="default"/>
-      </w:rPr>
-    </w:lvl>
-    <w:lvl w:ilvl="6" w:tplc="04090001">
-      <w:start w:val="1"/>
-      <w:numFmt w:val="bullet"/>
-      <w:lvlText w:val=""/>
-      <w:lvlJc w:val="left"/>
-      <w:pPr>
-        <w:ind w:left="5040" w:hanging="360"/>
-      </w:pPr>
-      <w:rPr>
-        <w:rFonts w:ascii="Symbol" w:hAnsi="Symbol" w:hint="default"/>
-      </w:rPr>
-    </w:lvl>
-    <w:lvl w:ilvl="7" w:tplc="04090003">
-      <w:start w:val="1"/>
-      <w:numFmt w:val="bullet"/>
-      <w:lvlText w:val="o"/>
-      <w:lvlJc w:val="left"/>
-      <w:pPr>
-        <w:ind w:left="5760" w:hanging="360"/>
-      </w:pPr>
-      <w:rPr>
-        <w:rFonts w:ascii="Courier New" w:hAnsi="Courier New" w:cs="Courier New" w:hint="default"/>
-      </w:rPr>
-    </w:lvl>
-    <w:lvl w:ilvl="8" w:tplc="04090005">
-      <w:start w:val="1"/>
-      <w:numFmt w:val="bullet"/>
-      <w:lvlText w:val=""/>
-      <w:lvlJc w:val="left"/>
-      <w:pPr>
-        <w:ind w:left="6480" w:hanging="360"/>
-      </w:pPr>
-      <w:rPr>
-        <w:rFonts w:ascii="Wingdings" w:hAnsi="Wingdings" w:hint="default"/>
-      </w:rPr>
-    </w:lvl>
-  </w:abstractNum>
-  <w:abstractNum w:abstractNumId="1" w15:restartNumberingAfterBreak="0">
-    <w:nsid w:val="45325A8B"/>
-    <w:multiLevelType w:val="hybridMultilevel"/>
-    <w:tmpl w:val="87344AA4"/>
-    <w:lvl w:ilvl="0" w:tplc="04090001">
-      <w:start w:val="1"/>
-      <w:numFmt w:val="bullet"/>
-      <w:lvlText w:val=""/>
-      <w:lvlJc w:val="left"/>
-      <w:pPr>
-        <w:ind w:left="720" w:hanging="360"/>
-      </w:pPr>
-      <w:rPr>
-        <w:rFonts w:ascii="Symbol" w:hAnsi="Symbol" w:hint="default"/>
-      </w:rPr>
-    </w:lvl>
-    <w:lvl w:ilvl="1" w:tplc="04090003">
-      <w:start w:val="1"/>
-      <w:numFmt w:val="bullet"/>
-      <w:lvlText w:val="o"/>
-      <w:lvlJc w:val="left"/>
-      <w:pPr>
-        <w:ind w:left="1440" w:hanging="360"/>
-      </w:pPr>
-      <w:rPr>
-        <w:rFonts w:ascii="Courier New" w:hAnsi="Courier New" w:cs="Courier New" w:hint="default"/>
-      </w:rPr>
-    </w:lvl>
-    <w:lvl w:ilvl="2" w:tplc="04090005">
-      <w:start w:val="1"/>
-      <w:numFmt w:val="bullet"/>
-      <w:lvlText w:val=""/>
-      <w:lvlJc w:val="left"/>
-      <w:pPr>
-        <w:ind w:left="2160" w:hanging="360"/>
-      </w:pPr>
-      <w:rPr>
-        <w:rFonts w:ascii="Wingdings" w:hAnsi="Wingdings" w:hint="default"/>
-      </w:rPr>
-    </w:lvl>
-    <w:lvl w:ilvl="3" w:tplc="04090001">
-      <w:start w:val="1"/>
-      <w:numFmt w:val="bullet"/>
-      <w:lvlText w:val=""/>
-      <w:lvlJc w:val="left"/>
-      <w:pPr>
-        <w:ind w:left="2880" w:hanging="360"/>
-      </w:pPr>
-      <w:rPr>
-        <w:rFonts w:ascii="Symbol" w:hAnsi="Symbol" w:hint="default"/>
-      </w:rPr>
-    </w:lvl>
-    <w:lvl w:ilvl="4" w:tplc="04090003">
-      <w:start w:val="1"/>
-      <w:numFmt w:val="bullet"/>
-      <w:lvlText w:val="o"/>
-      <w:lvlJc w:val="left"/>
-      <w:pPr>
-        <w:ind w:left="3600" w:hanging="360"/>
-      </w:pPr>
-      <w:rPr>
-        <w:rFonts w:ascii="Courier New" w:hAnsi="Courier New" w:cs="Courier New" w:hint="default"/>
-      </w:rPr>
-    </w:lvl>
-    <w:lvl w:ilvl="5" w:tplc="04090005">
-      <w:start w:val="1"/>
-      <w:numFmt w:val="bullet"/>
-      <w:lvlText w:val=""/>
-      <w:lvlJc w:val="left"/>
-      <w:pPr>
-        <w:ind w:left="4320" w:hanging="360"/>
-      </w:pPr>
-      <w:rPr>
-        <w:rFonts w:ascii="Wingdings" w:hAnsi="Wingdings" w:hint="default"/>
-      </w:rPr>
-    </w:lvl>
-    <w:lvl w:ilvl="6" w:tplc="04090001">
-      <w:start w:val="1"/>
-      <w:numFmt w:val="bullet"/>
-      <w:lvlText w:val=""/>
-      <w:lvlJc w:val="left"/>
-      <w:pPr>
-        <w:ind w:left="5040" w:hanging="360"/>
-      </w:pPr>
-      <w:rPr>
-        <w:rFonts w:ascii="Symbol" w:hAnsi="Symbol" w:hint="default"/>
-      </w:rPr>
-    </w:lvl>
-    <w:lvl w:ilvl="7" w:tplc="04090003">
-      <w:start w:val="1"/>
-      <w:numFmt w:val="bullet"/>
-      <w:lvlText w:val="o"/>
-      <w:lvlJc w:val="left"/>
-      <w:pPr>
-        <w:ind w:left="5760" w:hanging="360"/>
-      </w:pPr>
-      <w:rPr>
-        <w:rFonts w:ascii="Courier New" w:hAnsi="Courier New" w:cs="Courier New" w:hint="default"/>
-      </w:rPr>
-    </w:lvl>
-    <w:lvl w:ilvl="8" w:tplc="04090005">
-      <w:start w:val="1"/>
-      <w:numFmt w:val="bullet"/>
-      <w:lvlText w:val=""/>
-      <w:lvlJc w:val="left"/>
-      <w:pPr>
-        <w:ind w:left="6480" w:hanging="360"/>
-      </w:pPr>
-      <w:rPr>
-        <w:rFonts w:ascii="Wingdings" w:hAnsi="Wingdings" w:hint="default"/>
-      </w:rPr>
-    </w:lvl>
-  </w:abstractNum>
-  <w:abstractNum w:abstractNumId="2" w15:restartNumberingAfterBreak="0">
-    <w:nsid w:val="4E4445D5"/>
-    <w:multiLevelType w:val="hybridMultilevel"/>
-    <w:tmpl w:val="5C7C60DC"/>
-    <w:lvl w:ilvl="0" w:tplc="04090001">
-      <w:start w:val="1"/>
-      <w:numFmt w:val="bullet"/>
-      <w:lvlText w:val=""/>
-      <w:lvlJc w:val="left"/>
-      <w:pPr>
-        <w:ind w:left="720" w:hanging="360"/>
-      </w:pPr>
-      <w:rPr>
-        <w:rFonts w:ascii="Symbol" w:hAnsi="Symbol" w:hint="default"/>
-      </w:rPr>
-    </w:lvl>
-    <w:lvl w:ilvl="1" w:tplc="04090003">
-      <w:start w:val="1"/>
-      <w:numFmt w:val="bullet"/>
-      <w:lvlText w:val="o"/>
-      <w:lvlJc w:val="left"/>
-      <w:pPr>
-        <w:ind w:left="1440" w:hanging="360"/>
-      </w:pPr>
-      <w:rPr>
-        <w:rFonts w:ascii="Courier New" w:hAnsi="Courier New" w:cs="Courier New" w:hint="default"/>
-      </w:rPr>
-    </w:lvl>
-    <w:lvl w:ilvl="2" w:tplc="04090005">
-      <w:start w:val="1"/>
-      <w:numFmt w:val="bullet"/>
-      <w:lvlText w:val=""/>
-      <w:lvlJc w:val="left"/>
-      <w:pPr>
-        <w:ind w:left="2160" w:hanging="360"/>
-      </w:pPr>
-      <w:rPr>
-        <w:rFonts w:ascii="Wingdings" w:hAnsi="Wingdings" w:hint="default"/>
-      </w:rPr>
-    </w:lvl>
-    <w:lvl w:ilvl="3" w:tplc="04090001">
-      <w:start w:val="1"/>
-      <w:numFmt w:val="bullet"/>
-      <w:lvlText w:val=""/>
-      <w:lvlJc w:val="left"/>
-      <w:pPr>
-        <w:ind w:left="2880" w:hanging="360"/>
-      </w:pPr>
-      <w:rPr>
-        <w:rFonts w:ascii="Symbol" w:hAnsi="Symbol" w:hint="default"/>
-      </w:rPr>
-    </w:lvl>
-    <w:lvl w:ilvl="4" w:tplc="04090003">
-      <w:start w:val="1"/>
-      <w:numFmt w:val="bullet"/>
-      <w:lvlText w:val="o"/>
-      <w:lvlJc w:val="left"/>
-      <w:pPr>
-        <w:ind w:left="3600" w:hanging="360"/>
-      </w:pPr>
-      <w:rPr>
-        <w:rFonts w:ascii="Courier New" w:hAnsi="Courier New" w:cs="Courier New" w:hint="default"/>
-      </w:rPr>
-    </w:lvl>
-    <w:lvl w:ilvl="5" w:tplc="04090005">
-      <w:start w:val="1"/>
-      <w:numFmt w:val="bullet"/>
-      <w:lvlText w:val=""/>
-      <w:lvlJc w:val="left"/>
-      <w:pPr>
-        <w:ind w:left="4320" w:hanging="360"/>
-      </w:pPr>
-      <w:rPr>
-        <w:rFonts w:ascii="Wingdings" w:hAnsi="Wingdings" w:hint="default"/>
-      </w:rPr>
-    </w:lvl>
-    <w:lvl w:ilvl="6" w:tplc="04090001">
-      <w:start w:val="1"/>
-      <w:numFmt w:val="bullet"/>
-      <w:lvlText w:val=""/>
-      <w:lvlJc w:val="left"/>
-      <w:pPr>
-        <w:ind w:left="5040" w:hanging="360"/>
-      </w:pPr>
-      <w:rPr>
-        <w:rFonts w:ascii="Symbol" w:hAnsi="Symbol" w:hint="default"/>
-      </w:rPr>
-    </w:lvl>
-    <w:lvl w:ilvl="7" w:tplc="04090003">
-      <w:start w:val="1"/>
-      <w:numFmt w:val="bullet"/>
-      <w:lvlText w:val="o"/>
-      <w:lvlJc w:val="left"/>
-      <w:pPr>
-        <w:ind w:left="5760" w:hanging="360"/>
-      </w:pPr>
-      <w:rPr>
-        <w:rFonts w:ascii="Courier New" w:hAnsi="Courier New" w:cs="Courier New" w:hint="default"/>
-      </w:rPr>
-    </w:lvl>
-    <w:lvl w:ilvl="8" w:tplc="04090005">
-      <w:start w:val="1"/>
-      <w:numFmt w:val="bullet"/>
-      <w:lvlText w:val=""/>
-      <w:lvlJc w:val="left"/>
-      <w:pPr>
-        <w:ind w:left="6480" w:hanging="360"/>
-      </w:pPr>
-      <w:rPr>
-        <w:rFonts w:ascii="Wingdings" w:hAnsi="Wingdings" w:hint="default"/>
-      </w:rPr>
-    </w:lvl>
-  </w:abstractNum>
-  <w:abstractNum w:abstractNumId="3" w15:restartNumberingAfterBreak="0">
-    <w:nsid w:val="5F2274E3"/>
-    <w:multiLevelType w:val="hybridMultilevel"/>
-    <w:tmpl w:val="11820C7C"/>
-    <w:lvl w:ilvl="0" w:tplc="04090001">
-      <w:start w:val="1"/>
-      <w:numFmt w:val="bullet"/>
-      <w:lvlText w:val=""/>
-      <w:lvlJc w:val="left"/>
-      <w:pPr>
-        <w:ind w:left="720" w:hanging="360"/>
-      </w:pPr>
-      <w:rPr>
-        <w:rFonts w:ascii="Symbol" w:hAnsi="Symbol" w:hint="default"/>
-      </w:rPr>
-    </w:lvl>
-    <w:lvl w:ilvl="1" w:tplc="04090003">
-      <w:start w:val="1"/>
-      <w:numFmt w:val="bullet"/>
-      <w:lvlText w:val="o"/>
-      <w:lvlJc w:val="left"/>
-      <w:pPr>
-        <w:ind w:left="1440" w:hanging="360"/>
-      </w:pPr>
-      <w:rPr>
-        <w:rFonts w:ascii="Courier New" w:hAnsi="Courier New" w:cs="Courier New" w:hint="default"/>
-      </w:rPr>
-    </w:lvl>
-    <w:lvl w:ilvl="2" w:tplc="04090005">
-      <w:start w:val="1"/>
-      <w:numFmt w:val="bullet"/>
-      <w:lvlText w:val=""/>
-      <w:lvlJc w:val="left"/>
-      <w:pPr>
-        <w:ind w:left="2160" w:hanging="360"/>
-      </w:pPr>
-      <w:rPr>
-        <w:rFonts w:ascii="Wingdings" w:hAnsi="Wingdings" w:hint="default"/>
-      </w:rPr>
-    </w:lvl>
-    <w:lvl w:ilvl="3" w:tplc="04090001">
-      <w:start w:val="1"/>
-      <w:numFmt w:val="bullet"/>
-      <w:lvlText w:val=""/>
-      <w:lvlJc w:val="left"/>
-      <w:pPr>
-        <w:ind w:left="2880" w:hanging="360"/>
-      </w:pPr>
-      <w:rPr>
-        <w:rFonts w:ascii="Symbol" w:hAnsi="Symbol" w:hint="default"/>
-      </w:rPr>
-    </w:lvl>
-    <w:lvl w:ilvl="4" w:tplc="04090003">
-      <w:start w:val="1"/>
-      <w:numFmt w:val="bullet"/>
-      <w:lvlText w:val="o"/>
-      <w:lvlJc w:val="left"/>
-      <w:pPr>
-        <w:ind w:left="3600" w:hanging="360"/>
-      </w:pPr>
-      <w:rPr>
-        <w:rFonts w:ascii="Courier New" w:hAnsi="Courier New" w:cs="Courier New" w:hint="default"/>
-      </w:rPr>
-    </w:lvl>
-    <w:lvl w:ilvl="5" w:tplc="04090005">
-      <w:start w:val="1"/>
-      <w:numFmt w:val="bullet"/>
-      <w:lvlText w:val=""/>
-      <w:lvlJc w:val="left"/>
-      <w:pPr>
-        <w:ind w:left="4320" w:hanging="360"/>
-      </w:pPr>
-      <w:rPr>
-        <w:rFonts w:ascii="Wingdings" w:hAnsi="Wingdings" w:hint="default"/>
-      </w:rPr>
-    </w:lvl>
-    <w:lvl w:ilvl="6" w:tplc="04090001">
-      <w:start w:val="1"/>
-      <w:numFmt w:val="bullet"/>
-      <w:lvlText w:val=""/>
-      <w:lvlJc w:val="left"/>
-      <w:pPr>
-        <w:ind w:left="5040" w:hanging="360"/>
-      </w:pPr>
-      <w:rPr>
-        <w:rFonts w:ascii="Symbol" w:hAnsi="Symbol" w:hint="default"/>
-      </w:rPr>
-    </w:lvl>
-    <w:lvl w:ilvl="7" w:tplc="04090003">
-      <w:start w:val="1"/>
-      <w:numFmt w:val="bullet"/>
-      <w:lvlText w:val="o"/>
-      <w:lvlJc w:val="left"/>
-      <w:pPr>
-        <w:ind w:left="5760" w:hanging="360"/>
-      </w:pPr>
-      <w:rPr>
-        <w:rFonts w:ascii="Courier New" w:hAnsi="Courier New" w:cs="Courier New" w:hint="default"/>
-      </w:rPr>
-    </w:lvl>
-    <w:lvl w:ilvl="8" w:tplc="04090005">
-      <w:start w:val="1"/>
-      <w:numFmt w:val="bullet"/>
-      <w:lvlText w:val=""/>
-      <w:lvlJc w:val="left"/>
-      <w:pPr>
-        <w:ind w:left="6480" w:hanging="360"/>
-      </w:pPr>
-      <w:rPr>
-        <w:rFonts w:ascii="Wingdings" w:hAnsi="Wingdings" w:hint="default"/>
-      </w:rPr>
-    </w:lvl>
-  </w:abstractNum>
-  <w:abstractNum w:abstractNumId="4" w15:restartNumberingAfterBreak="0">
-    <w:nsid w:val="6C1F2F42"/>
-    <w:multiLevelType w:val="hybridMultilevel"/>
-    <w:tmpl w:val="D5827CE2"/>
-    <w:lvl w:ilvl="0" w:tplc="04090001">
-      <w:start w:val="1"/>
-      <w:numFmt w:val="bullet"/>
-      <w:lvlText w:val=""/>
-      <w:lvlJc w:val="left"/>
-      <w:pPr>
-        <w:ind w:left="720" w:hanging="360"/>
-      </w:pPr>
-      <w:rPr>
-        <w:rFonts w:ascii="Symbol" w:hAnsi="Symbol" w:hint="default"/>
-      </w:rPr>
-    </w:lvl>
-    <w:lvl w:ilvl="1" w:tplc="04090003">
-      <w:start w:val="1"/>
-      <w:numFmt w:val="bullet"/>
-      <w:lvlText w:val="o"/>
-      <w:lvlJc w:val="left"/>
-      <w:pPr>
-        <w:ind w:left="1440" w:hanging="360"/>
-      </w:pPr>
-      <w:rPr>
-        <w:rFonts w:ascii="Courier New" w:hAnsi="Courier New" w:cs="Courier New" w:hint="default"/>
-      </w:rPr>
-    </w:lvl>
-    <w:lvl w:ilvl="2" w:tplc="04090005">
-      <w:start w:val="1"/>
-      <w:numFmt w:val="bullet"/>
-      <w:lvlText w:val=""/>
-      <w:lvlJc w:val="left"/>
-      <w:pPr>
-        <w:ind w:left="2160" w:hanging="360"/>
-      </w:pPr>
-      <w:rPr>
-        <w:rFonts w:ascii="Wingdings" w:hAnsi="Wingdings" w:hint="default"/>
-      </w:rPr>
-    </w:lvl>
-    <w:lvl w:ilvl="3" w:tplc="04090001">
-      <w:start w:val="1"/>
-      <w:numFmt w:val="bullet"/>
-      <w:lvlText w:val=""/>
-      <w:lvlJc w:val="left"/>
-      <w:pPr>
-        <w:ind w:left="2880" w:hanging="360"/>
-      </w:pPr>
-      <w:rPr>
-        <w:rFonts w:ascii="Symbol" w:hAnsi="Symbol" w:hint="default"/>
-      </w:rPr>
-    </w:lvl>
-    <w:lvl w:ilvl="4" w:tplc="04090003">
-      <w:start w:val="1"/>
-      <w:numFmt w:val="bullet"/>
-      <w:lvlText w:val="o"/>
-      <w:lvlJc w:val="left"/>
-      <w:pPr>
-        <w:ind w:left="3600" w:hanging="360"/>
-      </w:pPr>
-      <w:rPr>
-        <w:rFonts w:ascii="Courier New" w:hAnsi="Courier New" w:cs="Courier New" w:hint="default"/>
-      </w:rPr>
-    </w:lvl>
-    <w:lvl w:ilvl="5" w:tplc="04090005">
-      <w:start w:val="1"/>
-      <w:numFmt w:val="bullet"/>
-      <w:lvlText w:val=""/>
-      <w:lvlJc w:val="left"/>
-      <w:pPr>
-        <w:ind w:left="4320" w:hanging="360"/>
-      </w:pPr>
-      <w:rPr>
-        <w:rFonts w:ascii="Wingdings" w:hAnsi="Wingdings" w:hint="default"/>
-      </w:rPr>
-    </w:lvl>
-    <w:lvl w:ilvl="6" w:tplc="04090001">
-      <w:start w:val="1"/>
-      <w:numFmt w:val="bullet"/>
-      <w:lvlText w:val=""/>
-      <w:lvlJc w:val="left"/>
-      <w:pPr>
-        <w:ind w:left="5040" w:hanging="360"/>
-      </w:pPr>
-      <w:rPr>
-        <w:rFonts w:ascii="Symbol" w:hAnsi="Symbol" w:hint="default"/>
-      </w:rPr>
-    </w:lvl>
-    <w:lvl w:ilvl="7" w:tplc="04090003">
-      <w:start w:val="1"/>
-      <w:numFmt w:val="bullet"/>
-      <w:lvlText w:val="o"/>
-      <w:lvlJc w:val="left"/>
-      <w:pPr>
-        <w:ind w:left="5760" w:hanging="360"/>
-      </w:pPr>
-      <w:rPr>
-        <w:rFonts w:ascii="Courier New" w:hAnsi="Courier New" w:cs="Courier New" w:hint="default"/>
-      </w:rPr>
-    </w:lvl>
-    <w:lvl w:ilvl="8" w:tplc="04090005">
-      <w:start w:val="1"/>
-      <w:numFmt w:val="bullet"/>
-      <w:lvlText w:val=""/>
-      <w:lvlJc w:val="left"/>
-      <w:pPr>
-        <w:ind w:left="6480" w:hanging="360"/>
-      </w:pPr>
-      <w:rPr>
-        <w:rFonts w:ascii="Wingdings" w:hAnsi="Wingdings" w:hint="default"/>
-      </w:rPr>
-    </w:lvl>
-  </w:abstractNum>
-  <w:abstractNum w:abstractNumId="5" w15:restartNumberingAfterBreak="0">
-    <w:nsid w:val="707C09E3"/>
-    <w:multiLevelType w:val="hybridMultilevel"/>
-    <w:tmpl w:val="10D8B518"/>
-    <w:lvl w:ilvl="0" w:tplc="04090001">
-      <w:start w:val="1"/>
-      <w:numFmt w:val="bullet"/>
-      <w:lvlText w:val=""/>
-      <w:lvlJc w:val="left"/>
-      <w:pPr>
-        <w:ind w:left="720" w:hanging="360"/>
-      </w:pPr>
-      <w:rPr>
-        <w:rFonts w:ascii="Symbol" w:hAnsi="Symbol" w:hint="default"/>
-      </w:rPr>
-    </w:lvl>
-    <w:lvl w:ilvl="1" w:tplc="04090003" w:tentative="1">
-      <w:start w:val="1"/>
-      <w:numFmt w:val="bullet"/>
-      <w:lvlText w:val="o"/>
-      <w:lvlJc w:val="left"/>
-      <w:pPr>
-        <w:ind w:left="1440" w:hanging="360"/>
-      </w:pPr>
-      <w:rPr>
-        <w:rFonts w:ascii="Courier New" w:hAnsi="Courier New" w:cs="Courier New" w:hint="default"/>
-      </w:rPr>
-    </w:lvl>
-    <w:lvl w:ilvl="2" w:tplc="04090005" w:tentative="1">
-      <w:start w:val="1"/>
-      <w:numFmt w:val="bullet"/>
-      <w:lvlText w:val=""/>
-      <w:lvlJc w:val="left"/>
-      <w:pPr>
-        <w:ind w:left="2160" w:hanging="360"/>
-      </w:pPr>
-      <w:rPr>
-        <w:rFonts w:ascii="Wingdings" w:hAnsi="Wingdings" w:hint="default"/>
-      </w:rPr>
-    </w:lvl>
-    <w:lvl w:ilvl="3" w:tplc="04090001" w:tentative="1">
-      <w:start w:val="1"/>
-      <w:numFmt w:val="bullet"/>
-      <w:lvlText w:val=""/>
-      <w:lvlJc w:val="left"/>
-      <w:pPr>
-        <w:ind w:left="2880" w:hanging="360"/>
-      </w:pPr>
-      <w:rPr>
-        <w:rFonts w:ascii="Symbol" w:hAnsi="Symbol" w:hint="default"/>
-      </w:rPr>
-    </w:lvl>
-    <w:lvl w:ilvl="4" w:tplc="04090003" w:tentative="1">
-      <w:start w:val="1"/>
-      <w:numFmt w:val="bullet"/>
-      <w:lvlText w:val="o"/>
-      <w:lvlJc w:val="left"/>
-      <w:pPr>
-        <w:ind w:left="3600" w:hanging="360"/>
-      </w:pPr>
-      <w:rPr>
-        <w:rFonts w:ascii="Courier New" w:hAnsi="Courier New" w:cs="Courier New" w:hint="default"/>
-      </w:rPr>
-    </w:lvl>
-    <w:lvl w:ilvl="5" w:tplc="04090005" w:tentative="1">
-      <w:start w:val="1"/>
-      <w:numFmt w:val="bullet"/>
-      <w:lvlText w:val=""/>
-      <w:lvlJc w:val="left"/>
-      <w:pPr>
-        <w:ind w:left="4320" w:hanging="360"/>
-      </w:pPr>
-      <w:rPr>
-        <w:rFonts w:ascii="Wingdings" w:hAnsi="Wingdings" w:hint="default"/>
-      </w:rPr>
-    </w:lvl>
-    <w:lvl w:ilvl="6" w:tplc="04090001" w:tentative="1">
-      <w:start w:val="1"/>
-      <w:numFmt w:val="bullet"/>
-      <w:lvlText w:val=""/>
-      <w:lvlJc w:val="left"/>
-      <w:pPr>
-        <w:ind w:left="5040" w:hanging="360"/>
-      </w:pPr>
-      <w:rPr>
-        <w:rFonts w:ascii="Symbol" w:hAnsi="Symbol" w:hint="default"/>
-      </w:rPr>
-    </w:lvl>
-    <w:lvl w:ilvl="7" w:tplc="04090003" w:tentative="1">
-      <w:start w:val="1"/>
-      <w:numFmt w:val="bullet"/>
-      <w:lvlText w:val="o"/>
-      <w:lvlJc w:val="left"/>
-      <w:pPr>
-        <w:ind w:left="5760" w:hanging="360"/>
-      </w:pPr>
-      <w:rPr>
-        <w:rFonts w:ascii="Courier New" w:hAnsi="Courier New" w:cs="Courier New" w:hint="default"/>
-      </w:rPr>
-    </w:lvl>
-    <w:lvl w:ilvl="8" w:tplc="04090005" w:tentative="1">
-      <w:start w:val="1"/>
-      <w:numFmt w:val="bullet"/>
-      <w:lvlText w:val=""/>
-      <w:lvlJc w:val="left"/>
-      <w:pPr>
-        <w:ind w:left="6480" w:hanging="360"/>
-      </w:pPr>
-      <w:rPr>
-        <w:rFonts w:ascii="Wingdings" w:hAnsi="Wingdings" w:hint="default"/>
-      </w:rPr>
-    </w:lvl>
-  </w:abstractNum>
-  <w:abstractNum w:abstractNumId="6" w15:restartNumberingAfterBreak="0">
-    <w:nsid w:val="767832A0"/>
-    <w:multiLevelType w:val="hybridMultilevel"/>
-    <w:tmpl w:val="AD182028"/>
-    <w:lvl w:ilvl="0" w:tplc="04090001">
-      <w:start w:val="1"/>
-      <w:numFmt w:val="bullet"/>
-      <w:lvlText w:val=""/>
-      <w:lvlJc w:val="left"/>
-      <w:pPr>
-        <w:ind w:left="720" w:hanging="360"/>
-      </w:pPr>
-      <w:rPr>
-        <w:rFonts w:ascii="Symbol" w:hAnsi="Symbol" w:hint="default"/>
-      </w:rPr>
-    </w:lvl>
-    <w:lvl w:ilvl="1" w:tplc="04090003">
-      <w:start w:val="1"/>
-      <w:numFmt w:val="bullet"/>
-      <w:lvlText w:val="o"/>
-      <w:lvlJc w:val="left"/>
-      <w:pPr>
-        <w:ind w:left="1440" w:hanging="360"/>
-      </w:pPr>
-      <w:rPr>
-        <w:rFonts w:ascii="Courier New" w:hAnsi="Courier New" w:cs="Courier New" w:hint="default"/>
-      </w:rPr>
-    </w:lvl>
-    <w:lvl w:ilvl="2" w:tplc="04090005">
-      <w:start w:val="1"/>
-      <w:numFmt w:val="bullet"/>
-      <w:lvlText w:val=""/>
-      <w:lvlJc w:val="left"/>
-      <w:pPr>
-        <w:ind w:left="2160" w:hanging="360"/>
-      </w:pPr>
-      <w:rPr>
-        <w:rFonts w:ascii="Wingdings" w:hAnsi="Wingdings" w:hint="default"/>
-      </w:rPr>
-    </w:lvl>
-    <w:lvl w:ilvl="3" w:tplc="04090001">
-      <w:start w:val="1"/>
-      <w:numFmt w:val="bullet"/>
-      <w:lvlText w:val=""/>
-      <w:lvlJc w:val="left"/>
-      <w:pPr>
-        <w:ind w:left="2880" w:hanging="360"/>
-      </w:pPr>
-      <w:rPr>
-        <w:rFonts w:ascii="Symbol" w:hAnsi="Symbol" w:hint="default"/>
-      </w:rPr>
-    </w:lvl>
-    <w:lvl w:ilvl="4" w:tplc="04090003">
-      <w:start w:val="1"/>
-      <w:numFmt w:val="bullet"/>
-      <w:lvlText w:val="o"/>
-      <w:lvlJc w:val="left"/>
-      <w:pPr>
-        <w:ind w:left="3600" w:hanging="360"/>
-      </w:pPr>
-      <w:rPr>
-        <w:rFonts w:ascii="Courier New" w:hAnsi="Courier New" w:cs="Courier New" w:hint="default"/>
-      </w:rPr>
-    </w:lvl>
-    <w:lvl w:ilvl="5" w:tplc="04090005">
-      <w:start w:val="1"/>
-      <w:numFmt w:val="bullet"/>
-      <w:lvlText w:val=""/>
-      <w:lvlJc w:val="left"/>
-      <w:pPr>
-        <w:ind w:left="4320" w:hanging="360"/>
-      </w:pPr>
-      <w:rPr>
-        <w:rFonts w:ascii="Wingdings" w:hAnsi="Wingdings" w:hint="default"/>
-      </w:rPr>
-    </w:lvl>
-    <w:lvl w:ilvl="6" w:tplc="04090001">
-      <w:start w:val="1"/>
-      <w:numFmt w:val="bullet"/>
-      <w:lvlText w:val=""/>
-      <w:lvlJc w:val="left"/>
-      <w:pPr>
-        <w:ind w:left="5040" w:hanging="360"/>
-      </w:pPr>
-      <w:rPr>
-        <w:rFonts w:ascii="Symbol" w:hAnsi="Symbol" w:hint="default"/>
-      </w:rPr>
-    </w:lvl>
-    <w:lvl w:ilvl="7" w:tplc="04090003">
-      <w:start w:val="1"/>
-      <w:numFmt w:val="bullet"/>
-      <w:lvlText w:val="o"/>
-      <w:lvlJc w:val="left"/>
-      <w:pPr>
-        <w:ind w:left="5760" w:hanging="360"/>
-      </w:pPr>
-      <w:rPr>
-        <w:rFonts w:ascii="Courier New" w:hAnsi="Courier New" w:cs="Courier New" w:hint="default"/>
-      </w:rPr>
-    </w:lvl>
-    <w:lvl w:ilvl="8" w:tplc="04090005">
-      <w:start w:val="1"/>
-      <w:numFmt w:val="bullet"/>
-      <w:lvlText w:val=""/>
-      <w:lvlJc w:val="left"/>
-      <w:pPr>
-        <w:ind w:left="6480" w:hanging="360"/>
-      </w:pPr>
-      <w:rPr>
-        <w:rFonts w:ascii="Wingdings" w:hAnsi="Wingdings" w:hint="default"/>
-      </w:rPr>
-    </w:lvl>
-  </w:abstractNum>
-  <w:abstractNum w:abstractNumId="7" w15:restartNumberingAfterBreak="0">
-    <w:nsid w:val="7A6F397B"/>
-    <w:multiLevelType w:val="hybridMultilevel"/>
-    <w:tmpl w:val="38DE2DAE"/>
-    <w:lvl w:ilvl="0" w:tplc="04090001">
-      <w:start w:val="1"/>
-      <w:numFmt w:val="bullet"/>
-      <w:lvlText w:val=""/>
-      <w:lvlJc w:val="left"/>
-      <w:pPr>
-        <w:ind w:left="720" w:hanging="360"/>
-      </w:pPr>
-      <w:rPr>
-        <w:rFonts w:ascii="Symbol" w:hAnsi="Symbol" w:hint="default"/>
-      </w:rPr>
-    </w:lvl>
-    <w:lvl w:ilvl="1" w:tplc="04090003">
-      <w:start w:val="1"/>
-      <w:numFmt w:val="bullet"/>
-      <w:lvlText w:val="o"/>
-      <w:lvlJc w:val="left"/>
-      <w:pPr>
-        <w:ind w:left="1440" w:hanging="360"/>
-      </w:pPr>
-      <w:rPr>
-        <w:rFonts w:ascii="Courier New" w:hAnsi="Courier New" w:cs="Courier New" w:hint="default"/>
-      </w:rPr>
-    </w:lvl>
-    <w:lvl w:ilvl="2" w:tplc="04090005">
-      <w:start w:val="1"/>
-      <w:numFmt w:val="bullet"/>
-      <w:lvlText w:val=""/>
-      <w:lvlJc w:val="left"/>
-      <w:pPr>
-        <w:ind w:left="2160" w:hanging="360"/>
-      </w:pPr>
-      <w:rPr>
-        <w:rFonts w:ascii="Wingdings" w:hAnsi="Wingdings" w:hint="default"/>
-      </w:rPr>
-    </w:lvl>
-    <w:lvl w:ilvl="3" w:tplc="04090001">
-      <w:start w:val="1"/>
-      <w:numFmt w:val="bullet"/>
-      <w:lvlText w:val=""/>
-      <w:lvlJc w:val="left"/>
-      <w:pPr>
-        <w:ind w:left="2880" w:hanging="360"/>
-      </w:pPr>
-      <w:rPr>
-        <w:rFonts w:ascii="Symbol" w:hAnsi="Symbol" w:hint="default"/>
-      </w:rPr>
-    </w:lvl>
-    <w:lvl w:ilvl="4" w:tplc="04090003">
-      <w:start w:val="1"/>
-      <w:numFmt w:val="bullet"/>
-      <w:lvlText w:val="o"/>
-      <w:lvlJc w:val="left"/>
-      <w:pPr>
-        <w:ind w:left="3600" w:hanging="360"/>
-      </w:pPr>
-      <w:rPr>
-        <w:rFonts w:ascii="Courier New" w:hAnsi="Courier New" w:cs="Courier New" w:hint="default"/>
-      </w:rPr>
-    </w:lvl>
-    <w:lvl w:ilvl="5" w:tplc="04090005">
-      <w:start w:val="1"/>
-      <w:numFmt w:val="bullet"/>
-      <w:lvlText w:val=""/>
-      <w:lvlJc w:val="left"/>
-      <w:pPr>
-        <w:ind w:left="4320" w:hanging="360"/>
-      </w:pPr>
-      <w:rPr>
-        <w:rFonts w:ascii="Wingdings" w:hAnsi="Wingdings" w:hint="default"/>
-      </w:rPr>
-    </w:lvl>
-    <w:lvl w:ilvl="6" w:tplc="04090001">
-      <w:start w:val="1"/>
-      <w:numFmt w:val="bullet"/>
-      <w:lvlText w:val=""/>
-      <w:lvlJc w:val="left"/>
-      <w:pPr>
-        <w:ind w:left="5040" w:hanging="360"/>
-      </w:pPr>
-      <w:rPr>
-        <w:rFonts w:ascii="Symbol" w:hAnsi="Symbol" w:hint="default"/>
-      </w:rPr>
-    </w:lvl>
-    <w:lvl w:ilvl="7" w:tplc="04090003">
-      <w:start w:val="1"/>
-      <w:numFmt w:val="bullet"/>
-      <w:lvlText w:val="o"/>
-      <w:lvlJc w:val="left"/>
-      <w:pPr>
-        <w:ind w:left="5760" w:hanging="360"/>
-      </w:pPr>
-      <w:rPr>
-        <w:rFonts w:ascii="Courier New" w:hAnsi="Courier New" w:cs="Courier New" w:hint="default"/>
-      </w:rPr>
-    </w:lvl>
-    <w:lvl w:ilvl="8" w:tplc="04090005">
-      <w:start w:val="1"/>
-      <w:numFmt w:val="bullet"/>
-      <w:lvlText w:val=""/>
-      <w:lvlJc w:val="left"/>
-      <w:pPr>
-        <w:ind w:left="6480" w:hanging="360"/>
-      </w:pPr>
-      <w:rPr>
-        <w:rFonts w:ascii="Wingdings" w:hAnsi="Wingdings" w:hint="default"/>
-      </w:rPr>
-    </w:lvl>
-  </w:abstractNum>
-  <w:abstractNum w:abstractNumId="8" w15:restartNumberingAfterBreak="0">
-    <w:nsid w:val="7D630A7B"/>
-    <w:multiLevelType w:val="hybridMultilevel"/>
-    <w:tmpl w:val="76BA2C24"/>
-    <w:lvl w:ilvl="0" w:tplc="04090001">
-      <w:start w:val="1"/>
-      <w:numFmt w:val="bullet"/>
-      <w:lvlText w:val=""/>
-      <w:lvlJc w:val="left"/>
-      <w:pPr>
-        <w:ind w:left="720" w:hanging="360"/>
-      </w:pPr>
-      <w:rPr>
-        <w:rFonts w:ascii="Symbol" w:hAnsi="Symbol" w:hint="default"/>
-      </w:rPr>
-    </w:lvl>
-    <w:lvl w:ilvl="1" w:tplc="04090003">
-      <w:start w:val="1"/>
-      <w:numFmt w:val="bullet"/>
-      <w:lvlText w:val="o"/>
-      <w:lvlJc w:val="left"/>
-      <w:pPr>
-        <w:ind w:left="1440" w:hanging="360"/>
-      </w:pPr>
-      <w:rPr>
-        <w:rFonts w:ascii="Courier New" w:hAnsi="Courier New" w:cs="Courier New" w:hint="default"/>
-      </w:rPr>
-    </w:lvl>
-    <w:lvl w:ilvl="2" w:tplc="04090005">
-      <w:start w:val="1"/>
-      <w:numFmt w:val="bullet"/>
-      <w:lvlText w:val=""/>
-      <w:lvlJc w:val="left"/>
-      <w:pPr>
-        <w:ind w:left="2160" w:hanging="360"/>
-      </w:pPr>
-      <w:rPr>
-        <w:rFonts w:ascii="Wingdings" w:hAnsi="Wingdings" w:hint="default"/>
-      </w:rPr>
-    </w:lvl>
-    <w:lvl w:ilvl="3" w:tplc="04090001">
-      <w:start w:val="1"/>
-      <w:numFmt w:val="bullet"/>
-      <w:lvlText w:val=""/>
-      <w:lvlJc w:val="left"/>
-      <w:pPr>
-        <w:ind w:left="2880" w:hanging="360"/>
-      </w:pPr>
-      <w:rPr>
-        <w:rFonts w:ascii="Symbol" w:hAnsi="Symbol" w:hint="default"/>
-      </w:rPr>
-    </w:lvl>
-    <w:lvl w:ilvl="4" w:tplc="04090003">
-      <w:start w:val="1"/>
-      <w:numFmt w:val="bullet"/>
-      <w:lvlText w:val="o"/>
-      <w:lvlJc w:val="left"/>
-      <w:pPr>
-        <w:ind w:left="3600" w:hanging="360"/>
-      </w:pPr>
-      <w:rPr>
-        <w:rFonts w:ascii="Courier New" w:hAnsi="Courier New" w:cs="Courier New" w:hint="default"/>
-      </w:rPr>
-    </w:lvl>
-    <w:lvl w:ilvl="5" w:tplc="04090005">
-      <w:start w:val="1"/>
-      <w:numFmt w:val="bullet"/>
-      <w:lvlText w:val=""/>
-      <w:lvlJc w:val="left"/>
-      <w:pPr>
-        <w:ind w:left="4320" w:hanging="360"/>
-      </w:pPr>
-      <w:rPr>
-        <w:rFonts w:ascii="Wingdings" w:hAnsi="Wingdings" w:hint="default"/>
-      </w:rPr>
-    </w:lvl>
-    <w:lvl w:ilvl="6" w:tplc="04090001">
-      <w:start w:val="1"/>
-      <w:numFmt w:val="bullet"/>
-      <w:lvlText w:val=""/>
-      <w:lvlJc w:val="left"/>
-      <w:pPr>
-        <w:ind w:left="5040" w:hanging="360"/>
-      </w:pPr>
-      <w:rPr>
-        <w:rFonts w:ascii="Symbol" w:hAnsi="Symbol" w:hint="default"/>
-      </w:rPr>
-    </w:lvl>
-    <w:lvl w:ilvl="7" w:tplc="04090003">
-      <w:start w:val="1"/>
-      <w:numFmt w:val="bullet"/>
-      <w:lvlText w:val="o"/>
-      <w:lvlJc w:val="left"/>
-      <w:pPr>
-        <w:ind w:left="5760" w:hanging="360"/>
-      </w:pPr>
-      <w:rPr>
-        <w:rFonts w:ascii="Courier New" w:hAnsi="Courier New" w:cs="Courier New" w:hint="default"/>
-      </w:rPr>
-    </w:lvl>
-    <w:lvl w:ilvl="8" w:tplc="04090005">
-      <w:start w:val="1"/>
-      <w:numFmt w:val="bullet"/>
-      <w:lvlText w:val=""/>
-      <w:lvlJc w:val="left"/>
-      <w:pPr>
-        <w:ind w:left="6480" w:hanging="360"/>
-      </w:pPr>
-      <w:rPr>
-        <w:rFonts w:ascii="Wingdings" w:hAnsi="Wingdings" w:hint="default"/>
-      </w:rPr>
-    </w:lvl>
-  </w:abstractNum>
-  <w:num w:numId="1" w16cid:durableId="363753079">
-    <w:abstractNumId w:val="0"/>
-  </w:num>
-  <w:num w:numId="2" w16cid:durableId="1845432659">
-    <w:abstractNumId w:val="6"/>
-  </w:num>
-  <w:num w:numId="3" w16cid:durableId="1561600514">
-    <w:abstractNumId w:val="8"/>
-  </w:num>
-  <w:num w:numId="4" w16cid:durableId="1358698255">
-    <w:abstractNumId w:val="2"/>
-  </w:num>
-  <w:num w:numId="5" w16cid:durableId="1989625213">
-    <w:abstractNumId w:val="4"/>
-  </w:num>
-  <w:num w:numId="6" w16cid:durableId="1589002455">
-    <w:abstractNumId w:val="7"/>
-  </w:num>
-  <w:num w:numId="7" w16cid:durableId="2015299561">
-    <w:abstractNumId w:val="1"/>
-  </w:num>
-  <w:num w:numId="8" w16cid:durableId="1400713073">
-    <w:abstractNumId w:val="3"/>
-  </w:num>
-  <w:num w:numId="9" w16cid:durableId="1744326513">
-    <w:abstractNumId w:val="5"/>
-  </w:num>
-</w:numbering>
 </file>
 
 <file path=word/styles.xml><?xml version="1.0" encoding="utf-8"?>
@@ -2055,7 +835,7 @@
     <w:lsdException w:name="Normal Indent" w:semiHidden="1" w:unhideWhenUsed="1"/>
     <w:lsdException w:name="footnote text" w:semiHidden="1" w:unhideWhenUsed="1"/>
     <w:lsdException w:name="annotation text" w:semiHidden="1" w:unhideWhenUsed="1"/>
-    <w:lsdException w:name="header" w:semiHidden="1" w:uiPriority="0" w:unhideWhenUsed="1"/>
+    <w:lsdException w:name="header" w:semiHidden="1" w:unhideWhenUsed="1"/>
     <w:lsdException w:name="footer" w:semiHidden="1" w:unhideWhenUsed="1"/>
     <w:lsdException w:name="index heading" w:semiHidden="1" w:unhideWhenUsed="1"/>
     <w:lsdException w:name="caption" w:semiHidden="1" w:uiPriority="35" w:unhideWhenUsed="1" w:qFormat="1"/>
@@ -2090,7 +870,7 @@
     <w:lsdException w:name="Closing" w:semiHidden="1" w:unhideWhenUsed="1"/>
     <w:lsdException w:name="Signature" w:semiHidden="1" w:unhideWhenUsed="1"/>
     <w:lsdException w:name="Default Paragraph Font" w:semiHidden="1" w:uiPriority="1" w:unhideWhenUsed="1"/>
-    <w:lsdException w:name="Body Text" w:semiHidden="1" w:uiPriority="0" w:unhideWhenUsed="1"/>
+    <w:lsdException w:name="Body Text" w:semiHidden="1" w:unhideWhenUsed="1"/>
     <w:lsdException w:name="Body Text Indent" w:semiHidden="1" w:unhideWhenUsed="1"/>
     <w:lsdException w:name="List Continue" w:semiHidden="1" w:unhideWhenUsed="1"/>
     <w:lsdException w:name="List Continue 2" w:semiHidden="1" w:unhideWhenUsed="1"/>
@@ -2436,8 +1216,9 @@
     <w:name w:val="header"/>
     <w:basedOn w:val="Normal"/>
     <w:link w:val="HeaderChar"/>
+    <w:uiPriority w:val="99"/>
     <w:unhideWhenUsed/>
-    <w:rsid w:val="00F36925"/>
+    <w:rsid w:val="0015731F"/>
     <w:pPr>
       <w:tabs>
         <w:tab w:val="center" w:pos="4680"/>
@@ -2450,135 +1231,36 @@
     <w:name w:val="Header Char"/>
     <w:basedOn w:val="DefaultParagraphFont"/>
     <w:link w:val="Header"/>
-    <w:rsid w:val="00F36925"/>
+    <w:uiPriority w:val="99"/>
+    <w:rsid w:val="0015731F"/>
   </w:style>
-  <w:style w:type="paragraph" w:customStyle="1" w:styleId="seal">
-    <w:name w:val="seal"/>
-    <w:rsid w:val="00F36925"/>
-    <w:pPr>
-      <w:spacing w:after="0" w:line="240" w:lineRule="auto"/>
-      <w:jc w:val="center"/>
-    </w:pPr>
-    <w:rPr>
-      <w:rFonts w:ascii="Arial" w:eastAsia="Times New Roman" w:hAnsi="Arial" w:cs="Times New Roman"/>
-      <w:b/>
-      <w:caps/>
-      <w:kern w:val="0"/>
-      <w:sz w:val="24"/>
-      <w:szCs w:val="20"/>
-      <w14:ligatures w14:val="none"/>
-    </w:rPr>
-  </w:style>
-  <w:style w:type="paragraph" w:customStyle="1" w:styleId="michigan">
-    <w:name w:val="michigan"/>
-    <w:rsid w:val="00F36925"/>
-    <w:pPr>
-      <w:spacing w:after="0" w:line="240" w:lineRule="auto"/>
-      <w:jc w:val="center"/>
-    </w:pPr>
-    <w:rPr>
-      <w:rFonts w:ascii="Arial" w:eastAsia="Times New Roman" w:hAnsi="Arial" w:cs="Times New Roman"/>
-      <w:b/>
-      <w:caps/>
-      <w:kern w:val="0"/>
-      <w:szCs w:val="20"/>
-      <w14:ligatures w14:val="none"/>
-    </w:rPr>
-  </w:style>
-  <w:style w:type="paragraph" w:customStyle="1" w:styleId="commission2">
-    <w:name w:val="commission2"/>
-    <w:rsid w:val="00F36925"/>
-    <w:pPr>
-      <w:spacing w:after="0" w:line="240" w:lineRule="auto"/>
-      <w:ind w:left="432"/>
-    </w:pPr>
-    <w:rPr>
-      <w:rFonts w:ascii="Arial" w:eastAsia="Times New Roman" w:hAnsi="Arial" w:cs="Times New Roman"/>
-      <w:caps/>
-      <w:kern w:val="0"/>
-      <w:sz w:val="12"/>
-      <w:szCs w:val="20"/>
-      <w14:ligatures w14:val="none"/>
-    </w:rPr>
-  </w:style>
-  <w:style w:type="paragraph" w:customStyle="1" w:styleId="commission">
-    <w:name w:val="commission"/>
-    <w:rsid w:val="00F36925"/>
+  <w:style w:type="paragraph" w:styleId="Footer">
+    <w:name w:val="footer"/>
+    <w:basedOn w:val="Normal"/>
+    <w:link w:val="FooterChar"/>
+    <w:uiPriority w:val="99"/>
+    <w:unhideWhenUsed/>
+    <w:rsid w:val="0015731F"/>
     <w:pPr>
       <w:tabs>
-        <w:tab w:val="left" w:pos="360"/>
+        <w:tab w:val="center" w:pos="4680"/>
+        <w:tab w:val="right" w:pos="9360"/>
       </w:tabs>
-      <w:spacing w:after="120" w:line="240" w:lineRule="auto"/>
+      <w:spacing w:after="0" w:line="240" w:lineRule="auto"/>
     </w:pPr>
-    <w:rPr>
-      <w:rFonts w:ascii="Arial" w:eastAsia="Times New Roman" w:hAnsi="Arial" w:cs="Times New Roman"/>
-      <w:b/>
-      <w:kern w:val="0"/>
-      <w:sz w:val="14"/>
-      <w:szCs w:val="20"/>
-      <w14:ligatures w14:val="none"/>
-    </w:rPr>
   </w:style>
-  <w:style w:type="paragraph" w:customStyle="1" w:styleId="lopez">
-    <w:name w:val="lopez"/>
-    <w:rsid w:val="00F36925"/>
-    <w:pPr>
-      <w:spacing w:after="0" w:line="240" w:lineRule="auto"/>
-      <w:jc w:val="center"/>
-    </w:pPr>
-    <w:rPr>
-      <w:rFonts w:ascii="Arial" w:eastAsia="Times New Roman" w:hAnsi="Arial" w:cs="Times New Roman"/>
-      <w:kern w:val="0"/>
-      <w:sz w:val="17"/>
-      <w:szCs w:val="20"/>
-      <w14:ligatures w14:val="none"/>
-    </w:rPr>
-  </w:style>
-  <w:style w:type="paragraph" w:customStyle="1" w:styleId="Governor">
-    <w:name w:val="Governor"/>
-    <w:rsid w:val="00F36925"/>
-    <w:pPr>
-      <w:spacing w:after="0" w:line="240" w:lineRule="auto"/>
-      <w:ind w:right="1530"/>
-      <w:jc w:val="center"/>
-    </w:pPr>
-    <w:rPr>
-      <w:rFonts w:ascii="Helvetica" w:eastAsia="Times New Roman" w:hAnsi="Helvetica" w:cs="Times New Roman"/>
-      <w:smallCaps/>
-      <w:noProof/>
-      <w:color w:val="0000FF"/>
-      <w:spacing w:val="20"/>
-      <w:kern w:val="16"/>
-      <w:sz w:val="16"/>
-      <w:szCs w:val="20"/>
-      <w14:ligatures w14:val="none"/>
-    </w:rPr>
-  </w:style>
-  <w:style w:type="paragraph" w:customStyle="1" w:styleId="SPD">
-    <w:name w:val="SPD"/>
-    <w:rsid w:val="00F36925"/>
-    <w:pPr>
-      <w:spacing w:after="0" w:line="240" w:lineRule="auto"/>
-      <w:ind w:left="270"/>
-      <w:jc w:val="center"/>
-    </w:pPr>
-    <w:rPr>
-      <w:rFonts w:ascii="Helvetica" w:eastAsia="Times New Roman" w:hAnsi="Helvetica" w:cs="Times New Roman"/>
-      <w:smallCaps/>
-      <w:noProof/>
-      <w:color w:val="0000FF"/>
-      <w:spacing w:val="20"/>
-      <w:kern w:val="16"/>
-      <w:sz w:val="16"/>
-      <w:szCs w:val="20"/>
-      <w14:ligatures w14:val="none"/>
-    </w:rPr>
+  <w:style w:type="character" w:customStyle="1" w:styleId="FooterChar">
+    <w:name w:val="Footer Char"/>
+    <w:basedOn w:val="DefaultParagraphFont"/>
+    <w:link w:val="Footer"/>
+    <w:uiPriority w:val="99"/>
+    <w:rsid w:val="0015731F"/>
   </w:style>
   <w:style w:type="table" w:styleId="TableGrid">
     <w:name w:val="Table Grid"/>
     <w:basedOn w:val="TableNormal"/>
     <w:uiPriority w:val="39"/>
-    <w:rsid w:val="00F36925"/>
+    <w:rsid w:val="0015731F"/>
     <w:pPr>
       <w:spacing w:after="0" w:line="240" w:lineRule="auto"/>
     </w:pPr>
@@ -2593,51 +1275,11 @@
       </w:tblBorders>
     </w:tblPr>
   </w:style>
-  <w:style w:type="paragraph" w:styleId="ListParagraph">
-    <w:name w:val="List Paragraph"/>
-    <w:basedOn w:val="Normal"/>
-    <w:uiPriority w:val="34"/>
-    <w:qFormat/>
-    <w:rsid w:val="00F36925"/>
-    <w:pPr>
-      <w:spacing w:after="0" w:line="240" w:lineRule="auto"/>
-      <w:ind w:left="720"/>
-      <w:contextualSpacing/>
-      <w:jc w:val="both"/>
-    </w:pPr>
-    <w:rPr>
-      <w:rFonts w:ascii="Arial" w:eastAsia="Times New Roman" w:hAnsi="Arial" w:cs="Times New Roman"/>
-      <w:kern w:val="0"/>
-      <w:szCs w:val="24"/>
-      <w14:ligatures w14:val="none"/>
-    </w:rPr>
-  </w:style>
-  <w:style w:type="character" w:styleId="Hyperlink">
-    <w:name w:val="Hyperlink"/>
-    <w:basedOn w:val="DefaultParagraphFont"/>
-    <w:uiPriority w:val="99"/>
-    <w:unhideWhenUsed/>
-    <w:rsid w:val="00F36925"/>
-    <w:rPr>
-      <w:color w:val="0563C1" w:themeColor="hyperlink"/>
-      <w:u w:val="single"/>
-    </w:rPr>
-  </w:style>
-  <w:style w:type="character" w:styleId="PlaceholderText">
-    <w:name w:val="Placeholder Text"/>
-    <w:basedOn w:val="DefaultParagraphFont"/>
-    <w:uiPriority w:val="99"/>
-    <w:semiHidden/>
-    <w:rsid w:val="00F36925"/>
-    <w:rPr>
-      <w:color w:val="808080"/>
-    </w:rPr>
-  </w:style>
   <w:style w:type="character" w:styleId="Strong">
     <w:name w:val="Strong"/>
     <w:basedOn w:val="DefaultParagraphFont"/>
     <w:qFormat/>
-    <w:rsid w:val="005F6818"/>
+    <w:rsid w:val="004F719B"/>
     <w:rPr>
       <w:rFonts w:ascii="Arial" w:hAnsi="Arial" w:cs="Arial" w:hint="default"/>
       <w:b/>
@@ -2645,48 +1287,15 @@
       <w:sz w:val="22"/>
     </w:rPr>
   </w:style>
-  <w:style w:type="paragraph" w:styleId="BodyText">
-    <w:name w:val="Body Text"/>
-    <w:basedOn w:val="Normal"/>
-    <w:link w:val="BodyTextChar"/>
-    <w:semiHidden/>
-    <w:unhideWhenUsed/>
-    <w:rsid w:val="00C7365A"/>
-    <w:pPr>
-      <w:spacing w:after="0" w:line="240" w:lineRule="auto"/>
-      <w:jc w:val="both"/>
-    </w:pPr>
-    <w:rPr>
-      <w:rFonts w:ascii="Arial" w:eastAsia="Times New Roman" w:hAnsi="Arial" w:cs="Times New Roman"/>
-      <w:color w:val="000000"/>
-      <w:kern w:val="0"/>
-      <w:szCs w:val="24"/>
-      <w14:ligatures w14:val="none"/>
-    </w:rPr>
-  </w:style>
-  <w:style w:type="character" w:customStyle="1" w:styleId="BodyTextChar">
-    <w:name w:val="Body Text Char"/>
-    <w:basedOn w:val="DefaultParagraphFont"/>
-    <w:link w:val="BodyText"/>
-    <w:semiHidden/>
-    <w:rsid w:val="00C7365A"/>
-    <w:rPr>
-      <w:rFonts w:ascii="Arial" w:eastAsia="Times New Roman" w:hAnsi="Arial" w:cs="Times New Roman"/>
-      <w:color w:val="000000"/>
-      <w:kern w:val="0"/>
-      <w:szCs w:val="24"/>
-      <w14:ligatures w14:val="none"/>
-    </w:rPr>
-  </w:style>
 </w:styles>
 </file>
 
 <file path=word/glossary/document.xml><?xml version="1.0" encoding="utf-8"?>
-<w:glossaryDocument xmlns:wpc="http://schemas.microsoft.com/office/word/2010/wordprocessingCanvas" xmlns:cx="http://schemas.microsoft.com/office/drawing/2014/chartex" xmlns:cx1="http://schemas.microsoft.com/office/drawing/2015/9/8/chartex" xmlns:cx2="http://schemas.microsoft.com/office/drawing/2015/10/21/chartex" xmlns:cx3="http://schemas.microsoft.com/office/drawing/2016/5/9/chartex" xmlns:cx4="http://schemas.microsoft.com/office/drawing/2016/5/10/chartex" xmlns:cx5="http://schemas.microsoft.com/office/drawing/2016/5/11/chartex" xmlns:cx6="http://schemas.microsoft.com/office/drawing/2016/5/12/chartex" xmlns:cx7="http://schemas.microsoft.com/office/drawing/2016/5/13/chartex" xmlns:cx8="http://schemas.microsoft.com/office/drawing/2016/5/14/chartex" xmlns:mc="http://schemas.openxmlformats.org/markup-compatibility/2006" xmlns:aink="http://schemas.microsoft.com/office/drawing/2016/ink" xmlns:am3d="http://schemas.microsoft.com/office/drawing/2017/model3d" xmlns:o="urn:schemas-microsoft-com:office:office" xmlns:oel="http://schemas.microsoft.com/office/2019/extlst" xmlns:r="http://schemas.openxmlformats.org/officeDocument/2006/relationships" xmlns:m="http://schemas.openxmlformats.org/officeDocument/2006/math" xmlns:v="urn:schemas-microsoft-com:vml" xmlns:wp14="http://schemas.microsoft.com/office/word/2010/wordprocessingDrawing" xmlns:wp="http://schemas.openxmlformats.org/drawingml/2006/wordprocessingDrawing" xmlns:w10="urn:schemas-microsoft-com:office:word" xmlns:w="http://schemas.openxmlformats.org/wordprocessingml/2006/main" xmlns:w14="http://schemas.microsoft.com/office/word/2010/wordml" xmlns:w15="http://schemas.microsoft.com/office/word/2012/wordml" xmlns:w16cex="http://schemas.microsoft.com/office/word/2018/wordml/cex" xmlns:w16cid="http://schemas.microsoft.com/office/word/2016/wordml/cid" xmlns:w16="http://schemas.microsoft.com/office/word/2018/wordml" xmlns:w16du="http://schemas.microsoft.com/office/word/2023/wordml/word16du" xmlns:w16sdtdh="http://schemas.microsoft.com/office/word/2020/wordml/sdtdatahash" xmlns:w16se="http://schemas.microsoft.com/office/word/2015/wordml/symex" xmlns:wpg="http://schemas.microsoft.com/office/word/2010/wordprocessingGroup" xmlns:wpi="http://schemas.microsoft.com/office/word/2010/wordprocessingInk" xmlns:wne="http://schemas.microsoft.com/office/word/2006/wordml" xmlns:wps="http://schemas.microsoft.com/office/word/2010/wordprocessingShape" mc:Ignorable="w14 w15 w16se w16cid w16 w16cex w16sdtdh wp14">
+<w:glossaryDocument xmlns:wpc="http://schemas.microsoft.com/office/word/2010/wordprocessingCanvas" xmlns:cx="http://schemas.microsoft.com/office/drawing/2014/chartex" xmlns:cx1="http://schemas.microsoft.com/office/drawing/2015/9/8/chartex" xmlns:cx2="http://schemas.microsoft.com/office/drawing/2015/10/21/chartex" xmlns:cx3="http://schemas.microsoft.com/office/drawing/2016/5/9/chartex" xmlns:cx4="http://schemas.microsoft.com/office/drawing/2016/5/10/chartex" xmlns:cx5="http://schemas.microsoft.com/office/drawing/2016/5/11/chartex" xmlns:cx6="http://schemas.microsoft.com/office/drawing/2016/5/12/chartex" xmlns:cx7="http://schemas.microsoft.com/office/drawing/2016/5/13/chartex" xmlns:cx8="http://schemas.microsoft.com/office/drawing/2016/5/14/chartex" xmlns:mc="http://schemas.openxmlformats.org/markup-compatibility/2006" xmlns:aink="http://schemas.microsoft.com/office/drawing/2016/ink" xmlns:am3d="http://schemas.microsoft.com/office/drawing/2017/model3d" xmlns:o="urn:schemas-microsoft-com:office:office" xmlns:oel="http://schemas.microsoft.com/office/2019/extlst" xmlns:r="http://schemas.openxmlformats.org/officeDocument/2006/relationships" xmlns:m="http://schemas.openxmlformats.org/officeDocument/2006/math" xmlns:v="urn:schemas-microsoft-com:vml" xmlns:wp14="http://schemas.microsoft.com/office/word/2010/wordprocessingDrawing" xmlns:wp="http://schemas.openxmlformats.org/drawingml/2006/wordprocessingDrawing" xmlns:w10="urn:schemas-microsoft-com:office:word" xmlns:w="http://schemas.openxmlformats.org/wordprocessingml/2006/main" xmlns:w14="http://schemas.microsoft.com/office/word/2010/wordml" xmlns:w15="http://schemas.microsoft.com/office/word/2012/wordml" xmlns:w16cex="http://schemas.microsoft.com/office/word/2018/wordml/cex" xmlns:w16cid="http://schemas.microsoft.com/office/word/2016/wordml/cid" xmlns:w16="http://schemas.microsoft.com/office/word/2018/wordml" xmlns:w16sdtdh="http://schemas.microsoft.com/office/word/2020/wordml/sdtdatahash" xmlns:w16se="http://schemas.microsoft.com/office/word/2015/wordml/symex" xmlns:wpg="http://schemas.microsoft.com/office/word/2010/wordprocessingGroup" xmlns:wpi="http://schemas.microsoft.com/office/word/2010/wordprocessingInk" xmlns:wne="http://schemas.microsoft.com/office/word/2006/wordml" xmlns:wps="http://schemas.microsoft.com/office/word/2010/wordprocessingShape" mc:Ignorable="w14 w15 w16se w16cid w16 w16cex w16sdtdh wp14">
   <w:docParts>
     <w:docPart>
       <w:docPartPr>
-        <w:name w:val="DefaultPlaceholder_-1854013440"/>
+        <w:name w:val="4FCCCF15417B48F2B1342DE78D864F73"/>
         <w:category>
           <w:name w:val="General"/>
           <w:gallery w:val="placeholder"/>
@@ -2697,38 +1306,12 @@
         <w:behaviors>
           <w:behavior w:val="content"/>
         </w:behaviors>
-        <w:guid w:val="{1E3608F2-CF87-4CBB-8EB5-EB78F3366F95}"/>
-      </w:docPartPr>
-      <w:docPartBody>
-        <w:p>
-          <w:r>
-            <w:rPr>
-              <w:rStyle w:val="PlaceholderText"/>
-            </w:rPr>
-            <w:t>Click or tap here to enter text.</w:t>
-          </w:r>
-        </w:p>
-      </w:docPartBody>
-    </w:docPart>
-    <w:docPart>
-      <w:docPartPr>
-        <w:name w:val="465F6B4A7949491B9D471D5A815D69F8"/>
-        <w:category>
-          <w:name w:val="General"/>
-          <w:gallery w:val="placeholder"/>
-        </w:category>
-        <w:types>
-          <w:type w:val="bbPlcHdr"/>
-        </w:types>
-        <w:behaviors>
-          <w:behavior w:val="content"/>
-        </w:behaviors>
-        <w:guid w:val="{D1EF7D6D-C804-46DA-80C9-3AD6C936D770}"/>
+        <w:guid w:val="{5D43C779-20DE-4450-BA05-39EA15F0C064}"/>
       </w:docPartPr>
       <w:docPartBody>
         <w:p>
           <w:pPr>
-            <w:pStyle w:val="465F6B4A7949491B9D471D5A815D69F8"/>
+            <w:pStyle w:val="4FCCCF15417B48F2B1342DE78D864F73"/>
           </w:pPr>
           <w:r>
             <w:rPr>
@@ -2741,7 +1324,7 @@
     </w:docPart>
     <w:docPart>
       <w:docPartPr>
-        <w:name w:val="D878C9CF714D4B85A6532EB2399EE30E"/>
+        <w:name w:val="7E4C1A3F0FD94955963D151CEF246028"/>
         <w:category>
           <w:name w:val="General"/>
           <w:gallery w:val="placeholder"/>
@@ -2752,12 +1335,12 @@
         <w:behaviors>
           <w:behavior w:val="content"/>
         </w:behaviors>
-        <w:guid w:val="{77B8EADE-5246-4250-A57B-7E8ABDA09F8B}"/>
+        <w:guid w:val="{93078611-390E-4C66-95EC-2CCCCA11AE9F}"/>
       </w:docPartPr>
       <w:docPartBody>
         <w:p>
           <w:pPr>
-            <w:pStyle w:val="D878C9CF714D4B85A6532EB2399EE30E"/>
+            <w:pStyle w:val="7E4C1A3F0FD94955963D151CEF246028"/>
           </w:pPr>
           <w:r>
             <w:rPr>
@@ -2770,7 +1353,7 @@
     </w:docPart>
     <w:docPart>
       <w:docPartPr>
-        <w:name w:val="969CB1CD49CE4ECEA079C739B887E11A"/>
+        <w:name w:val="1D43853C1A284E8BBDFF699FFF2744C0"/>
         <w:category>
           <w:name w:val="General"/>
           <w:gallery w:val="placeholder"/>
@@ -2781,12 +1364,12 @@
         <w:behaviors>
           <w:behavior w:val="content"/>
         </w:behaviors>
-        <w:guid w:val="{9E4F37FA-15D4-4182-9785-D7E2B118BB39}"/>
+        <w:guid w:val="{3B924FB2-BA59-42D4-87DB-E8228433AF40}"/>
       </w:docPartPr>
       <w:docPartBody>
         <w:p>
           <w:pPr>
-            <w:pStyle w:val="969CB1CD49CE4ECEA079C739B887E11A"/>
+            <w:pStyle w:val="1D43853C1A284E8BBDFF699FFF2744C0"/>
           </w:pPr>
           <w:r>
             <w:rPr>
@@ -2799,7 +1382,7 @@
     </w:docPart>
     <w:docPart>
       <w:docPartPr>
-        <w:name w:val="EE26269D93784B719BFE0AC554088460"/>
+        <w:name w:val="65F597CDB43440C1A24965F85BF96D8C"/>
         <w:category>
           <w:name w:val="General"/>
           <w:gallery w:val="placeholder"/>
@@ -2810,12 +1393,70 @@
         <w:behaviors>
           <w:behavior w:val="content"/>
         </w:behaviors>
-        <w:guid w:val="{16493D22-E6C9-4A29-9260-3FF2C442F26A}"/>
+        <w:guid w:val="{96B70486-2365-4138-AEB0-BDD1BDB7DF4B}"/>
       </w:docPartPr>
       <w:docPartBody>
         <w:p>
           <w:pPr>
-            <w:pStyle w:val="EE26269D93784B719BFE0AC554088460"/>
+            <w:pStyle w:val="65F597CDB43440C1A24965F85BF96D8C"/>
+          </w:pPr>
+          <w:r>
+            <w:rPr>
+              <w:rStyle w:val="PlaceholderText"/>
+            </w:rPr>
+            <w:t>Click or tap here to enter text.</w:t>
+          </w:r>
+        </w:p>
+      </w:docPartBody>
+    </w:docPart>
+    <w:docPart>
+      <w:docPartPr>
+        <w:name w:val="F0FBEF589A5B4BC79C344B9A53834F51"/>
+        <w:category>
+          <w:name w:val="General"/>
+          <w:gallery w:val="placeholder"/>
+        </w:category>
+        <w:types>
+          <w:type w:val="bbPlcHdr"/>
+        </w:types>
+        <w:behaviors>
+          <w:behavior w:val="content"/>
+        </w:behaviors>
+        <w:guid w:val="{CB7496C5-0EBF-4F18-90A1-080844B4E19C}"/>
+      </w:docPartPr>
+      <w:docPartBody>
+        <w:p>
+          <w:pPr>
+            <w:pStyle w:val="F0FBEF589A5B4BC79C344B9A53834F51"/>
+          </w:pPr>
+          <w:r>
+            <w:rPr>
+              <w:rStyle w:val="PlaceholderText"/>
+            </w:rPr>
+            <w:t>Click or tap here to enter text.</w:t>
+          </w:r>
+        </w:p>
+      </w:docPartBody>
+    </w:docPart>
+    <w:docPart>
+      <w:docPartPr>
+        <w:name w:val="DBC2AE8BF19B4A5CB2AB86510F9C0F90"/>
+        <w:category>
+          <w:name w:val="General"/>
+          <w:gallery w:val="placeholder"/>
+        </w:category>
+        <w:types>
+          <w:type w:val="bbPlcHdr"/>
+        </w:types>
+        <w:behaviors>
+          <w:behavior w:val="content"/>
+        </w:behaviors>
+        <w:guid w:val="{311B0F2A-915D-463A-B33C-A4F57D00E9CD}"/>
+      </w:docPartPr>
+      <w:docPartBody>
+        <w:p>
+          <w:pPr>
+            <w:pStyle w:val="DBC2AE8BF19B4A5CB2AB86510F9C0F90"/>
           </w:pPr>
           <w:r>
             <w:rPr>
@@ -2832,12 +1473,12 @@
 
 <file path=word/glossary/fontTable.xml><?xml version="1.0" encoding="utf-8"?>
 <w:fonts xmlns:mc="http://schemas.openxmlformats.org/markup-compatibility/2006" xmlns:r="http://schemas.openxmlformats.org/officeDocument/2006/relationships" xmlns:w="http://schemas.openxmlformats.org/wordprocessingml/2006/main" xmlns:w14="http://schemas.microsoft.com/office/word/2010/wordml" xmlns:w15="http://schemas.microsoft.com/office/word/2012/wordml" xmlns:w16cex="http://schemas.microsoft.com/office/word/2018/wordml/cex" xmlns:w16cid="http://schemas.microsoft.com/office/word/2016/wordml/cid" xmlns:w16="http://schemas.microsoft.com/office/word/2018/wordml" xmlns:w16sdtdh="http://schemas.microsoft.com/office/word/2020/wordml/sdtdatahash" xmlns:w16se="http://schemas.microsoft.com/office/word/2015/wordml/symex" mc:Ignorable="w14 w15 w16se w16cid w16 w16cex w16sdtdh">
-  <w:font w:name="Symbol">
-    <w:panose1 w:val="05050102010706020507"/>
-    <w:charset w:val="02"/>
-    <w:family w:val="roman"/>
+  <w:font w:name="Calibri">
+    <w:panose1 w:val="020F0502020204030204"/>
+    <w:charset w:val="00"/>
+    <w:family w:val="swiss"/>
     <w:pitch w:val="variable"/>
-    <w:sig w:usb0="00000000" w:usb1="10000000" w:usb2="00000000" w:usb3="00000000" w:csb0="80000000" w:csb1="00000000"/>
+    <w:sig w:usb0="E4002EFF" w:usb1="C000247B" w:usb2="00000009" w:usb3="00000000" w:csb0="000001FF" w:csb1="00000000"/>
   </w:font>
   <w:font w:name="Times New Roman">
     <w:panose1 w:val="02020603050405020304"/>
@@ -2845,27 +1486,6 @@
     <w:family w:val="roman"/>
     <w:pitch w:val="variable"/>
     <w:sig w:usb0="E0002EFF" w:usb1="C000785B" w:usb2="00000009" w:usb3="00000000" w:csb0="000001FF" w:csb1="00000000"/>
-  </w:font>
-  <w:font w:name="Courier New">
-    <w:panose1 w:val="02070309020205020404"/>
-    <w:charset w:val="00"/>
-    <w:family w:val="modern"/>
-    <w:pitch w:val="fixed"/>
-    <w:sig w:usb0="E0002EFF" w:usb1="C0007843" w:usb2="00000009" w:usb3="00000000" w:csb0="000001FF" w:csb1="00000000"/>
-  </w:font>
-  <w:font w:name="Wingdings">
-    <w:panose1 w:val="05000000000000000000"/>
-    <w:charset w:val="02"/>
-    <w:family w:val="auto"/>
-    <w:pitch w:val="variable"/>
-    <w:sig w:usb0="00000000" w:usb1="10000000" w:usb2="00000000" w:usb3="00000000" w:csb0="80000000" w:csb1="00000000"/>
-  </w:font>
-  <w:font w:name="Calibri">
-    <w:panose1 w:val="020F0502020204030204"/>
-    <w:charset w:val="00"/>
-    <w:family w:val="swiss"/>
-    <w:pitch w:val="variable"/>
-    <w:sig w:usb0="E4002EFF" w:usb1="C000247B" w:usb2="00000009" w:usb3="00000000" w:csb0="000001FF" w:csb1="00000000"/>
   </w:font>
   <w:font w:name="Arial">
     <w:panose1 w:val="020B0604020202020204"/>
@@ -2906,9 +1526,11 @@
     <w:compatSetting w:name="useWord2013TrackBottomHyphenation" w:uri="http://schemas.microsoft.com/office/word" w:val="0"/>
   </w:compat>
   <w:rsids>
-    <w:rsidRoot w:val="001F45CF"/>
-    <w:rsid w:val="001F45CF"/>
-    <w:rsid w:val="00A23B09"/>
+    <w:rsidRoot w:val="00B35218"/>
+    <w:rsid w:val="005B4F22"/>
+    <w:rsid w:val="007032B3"/>
+    <w:rsid w:val="009C488A"/>
+    <w:rsid w:val="00B35218"/>
   </w:rsids>
   <m:mathPr>
     <m:mathFont m:val="Cambria Math"/>
@@ -3364,214 +1986,34 @@
     <w:basedOn w:val="DefaultParagraphFont"/>
     <w:uiPriority w:val="99"/>
     <w:semiHidden/>
-    <w:rsid w:val="00A23B09"/>
+    <w:rsid w:val="009C488A"/>
     <w:rPr>
       <w:color w:val="808080"/>
     </w:rPr>
   </w:style>
-  <w:style w:type="paragraph" w:customStyle="1" w:styleId="08018E6EC83240649FF914B9AA6447E3">
-    <w:name w:val="08018E6EC83240649FF914B9AA6447E3"/>
-    <w:rsid w:val="00A23B09"/>
+  <w:style w:type="paragraph" w:customStyle="1" w:styleId="4FCCCF15417B48F2B1342DE78D864F73">
+    <w:name w:val="4FCCCF15417B48F2B1342DE78D864F73"/>
+    <w:rsid w:val="00B35218"/>
   </w:style>
-  <w:style w:type="paragraph" w:customStyle="1" w:styleId="937B446D4A54457EB708DC97C4DA5189">
-    <w:name w:val="937B446D4A54457EB708DC97C4DA5189"/>
-    <w:rsid w:val="00A23B09"/>
+  <w:style w:type="paragraph" w:customStyle="1" w:styleId="7E4C1A3F0FD94955963D151CEF246028">
+    <w:name w:val="7E4C1A3F0FD94955963D151CEF246028"/>
+    <w:rsid w:val="009C488A"/>
   </w:style>
-  <w:style w:type="paragraph" w:customStyle="1" w:styleId="275598DC27124163B0D94C0578D51FCC">
-    <w:name w:val="275598DC27124163B0D94C0578D51FCC"/>
-    <w:rsid w:val="00A23B09"/>
+  <w:style w:type="paragraph" w:customStyle="1" w:styleId="1D43853C1A284E8BBDFF699FFF2744C0">
+    <w:name w:val="1D43853C1A284E8BBDFF699FFF2744C0"/>
+    <w:rsid w:val="009C488A"/>
   </w:style>
-  <w:style w:type="paragraph" w:customStyle="1" w:styleId="DF0A115CBA364B389B4D0AD7194CEB69">
-    <w:name w:val="DF0A115CBA364B389B4D0AD7194CEB69"/>
-    <w:rsid w:val="00A23B09"/>
+  <w:style w:type="paragraph" w:customStyle="1" w:styleId="65F597CDB43440C1A24965F85BF96D8C">
+    <w:name w:val="65F597CDB43440C1A24965F85BF96D8C"/>
+    <w:rsid w:val="009C488A"/>
   </w:style>
-  <w:style w:type="paragraph" w:customStyle="1" w:styleId="7DBDD4FC4E694B0AB7C108500287DAA1">
-    <w:name w:val="7DBDD4FC4E694B0AB7C108500287DAA1"/>
-    <w:rsid w:val="00A23B09"/>
+  <w:style w:type="paragraph" w:customStyle="1" w:styleId="F0FBEF589A5B4BC79C344B9A53834F51">
+    <w:name w:val="F0FBEF589A5B4BC79C344B9A53834F51"/>
+    <w:rsid w:val="009C488A"/>
   </w:style>
-  <w:style w:type="paragraph" w:customStyle="1" w:styleId="1DAF9E6680554F21AA3FC7B5D0C2A314">
-    <w:name w:val="1DAF9E6680554F21AA3FC7B5D0C2A314"/>
-    <w:rsid w:val="00A23B09"/>
-  </w:style>
-  <w:style w:type="paragraph" w:customStyle="1" w:styleId="9912669C18CD44C099F23BF54E772DFA">
-    <w:name w:val="9912669C18CD44C099F23BF54E772DFA"/>
-    <w:rsid w:val="00A23B09"/>
-  </w:style>
-  <w:style w:type="paragraph" w:customStyle="1" w:styleId="E0115E7FE4C24256B6A0070FA88251A3">
-    <w:name w:val="E0115E7FE4C24256B6A0070FA88251A3"/>
-    <w:rsid w:val="00A23B09"/>
-  </w:style>
-  <w:style w:type="paragraph" w:customStyle="1" w:styleId="20369BE4758D4F16B8012EDDD55AF813">
-    <w:name w:val="20369BE4758D4F16B8012EDDD55AF813"/>
-    <w:rsid w:val="00A23B09"/>
-  </w:style>
-  <w:style w:type="paragraph" w:customStyle="1" w:styleId="414868826C844F799749EEEA4C90EE0D">
-    <w:name w:val="414868826C844F799749EEEA4C90EE0D"/>
-    <w:rsid w:val="001F45CF"/>
-  </w:style>
-  <w:style w:type="paragraph" w:customStyle="1" w:styleId="1D16005B81104A7690FD73ED8C7EDC27">
-    <w:name w:val="1D16005B81104A7690FD73ED8C7EDC27"/>
-    <w:rsid w:val="001F45CF"/>
-  </w:style>
-  <w:style w:type="paragraph" w:customStyle="1" w:styleId="30C5EC5F64E74DC782A45C05495E8A0C">
-    <w:name w:val="30C5EC5F64E74DC782A45C05495E8A0C"/>
-    <w:rsid w:val="001F45CF"/>
-  </w:style>
-  <w:style w:type="paragraph" w:customStyle="1" w:styleId="B416146AB55F46E39318A89518AB3AF2">
-    <w:name w:val="B416146AB55F46E39318A89518AB3AF2"/>
-    <w:rsid w:val="001F45CF"/>
-  </w:style>
-  <w:style w:type="paragraph" w:customStyle="1" w:styleId="7ECE6BF97D014D3383D6ED720DAA83A0">
-    <w:name w:val="7ECE6BF97D014D3383D6ED720DAA83A0"/>
-    <w:rsid w:val="00A23B09"/>
-  </w:style>
-  <w:style w:type="paragraph" w:customStyle="1" w:styleId="F2B944696E6F47599EBD684FD0D21BEB">
-    <w:name w:val="F2B944696E6F47599EBD684FD0D21BEB"/>
-    <w:rsid w:val="00A23B09"/>
-  </w:style>
-  <w:style w:type="paragraph" w:customStyle="1" w:styleId="B40F19A988B44C858265733205C0AE3E">
-    <w:name w:val="B40F19A988B44C858265733205C0AE3E"/>
-    <w:rsid w:val="00A23B09"/>
-  </w:style>
-  <w:style w:type="paragraph" w:customStyle="1" w:styleId="14733C2DD8AB4009BEE78BE7D1EDFD67">
-    <w:name w:val="14733C2DD8AB4009BEE78BE7D1EDFD67"/>
-    <w:rsid w:val="00A23B09"/>
-  </w:style>
-  <w:style w:type="paragraph" w:customStyle="1" w:styleId="2B96AA37C83A47759107343331BE4F67">
-    <w:name w:val="2B96AA37C83A47759107343331BE4F67"/>
-    <w:rsid w:val="00A23B09"/>
-  </w:style>
-  <w:style w:type="paragraph" w:customStyle="1" w:styleId="8512C0865CEE4A079E1190A25F5FF5C2">
-    <w:name w:val="8512C0865CEE4A079E1190A25F5FF5C2"/>
-    <w:rsid w:val="00A23B09"/>
-  </w:style>
-  <w:style w:type="paragraph" w:customStyle="1" w:styleId="A87081396F014B8F9435F4672027230E">
-    <w:name w:val="A87081396F014B8F9435F4672027230E"/>
-    <w:rsid w:val="00A23B09"/>
-  </w:style>
-  <w:style w:type="paragraph" w:customStyle="1" w:styleId="735DD4B6D82041AA923ECE3A23A1DFF6">
-    <w:name w:val="735DD4B6D82041AA923ECE3A23A1DFF6"/>
-    <w:rsid w:val="00A23B09"/>
-  </w:style>
-  <w:style w:type="paragraph" w:customStyle="1" w:styleId="B9ABAB2D4B8D4663BE3AE551BCE86464">
-    <w:name w:val="B9ABAB2D4B8D4663BE3AE551BCE86464"/>
-    <w:rsid w:val="00A23B09"/>
-  </w:style>
-  <w:style w:type="paragraph" w:customStyle="1" w:styleId="935E76AFD6584AF4A95AF384536D7BBB">
-    <w:name w:val="935E76AFD6584AF4A95AF384536D7BBB"/>
-    <w:rsid w:val="00A23B09"/>
-  </w:style>
-  <w:style w:type="paragraph" w:customStyle="1" w:styleId="5B2425EC87F346819AA68E443B6FF693">
-    <w:name w:val="5B2425EC87F346819AA68E443B6FF693"/>
-    <w:rsid w:val="00A23B09"/>
-  </w:style>
-  <w:style w:type="paragraph" w:customStyle="1" w:styleId="9752CA897A054351910DE8251B2AC20A">
-    <w:name w:val="9752CA897A054351910DE8251B2AC20A"/>
-    <w:rsid w:val="00A23B09"/>
-  </w:style>
-  <w:style w:type="paragraph" w:customStyle="1" w:styleId="BE8D83CC4E034BA598940FC5E969C71C">
-    <w:name w:val="BE8D83CC4E034BA598940FC5E969C71C"/>
-    <w:rsid w:val="00A23B09"/>
-  </w:style>
-  <w:style w:type="paragraph" w:customStyle="1" w:styleId="D8675FE84D934EBB9427CA1BCAD83C03">
-    <w:name w:val="D8675FE84D934EBB9427CA1BCAD83C03"/>
-    <w:rsid w:val="00A23B09"/>
-  </w:style>
-  <w:style w:type="paragraph" w:customStyle="1" w:styleId="1207CEA22902415FB6AA18C468785787">
-    <w:name w:val="1207CEA22902415FB6AA18C468785787"/>
-    <w:rsid w:val="00A23B09"/>
-  </w:style>
-  <w:style w:type="paragraph" w:customStyle="1" w:styleId="A08B93943A904E60A59D466BBCA337C8">
-    <w:name w:val="A08B93943A904E60A59D466BBCA337C8"/>
-    <w:rsid w:val="00A23B09"/>
-  </w:style>
-  <w:style w:type="paragraph" w:customStyle="1" w:styleId="163F63F89E6B4AB28F26CD2B177828CB">
-    <w:name w:val="163F63F89E6B4AB28F26CD2B177828CB"/>
-    <w:rsid w:val="00A23B09"/>
-  </w:style>
-  <w:style w:type="paragraph" w:customStyle="1" w:styleId="C132A8835A9A4854A819AFAD772C9B1A">
-    <w:name w:val="C132A8835A9A4854A819AFAD772C9B1A"/>
-    <w:rsid w:val="00A23B09"/>
-  </w:style>
-  <w:style w:type="paragraph" w:customStyle="1" w:styleId="3C8189BFFDEF4A80BF564C746F66C906">
-    <w:name w:val="3C8189BFFDEF4A80BF564C746F66C906"/>
-    <w:rsid w:val="00A23B09"/>
-  </w:style>
-  <w:style w:type="paragraph" w:customStyle="1" w:styleId="829932AAD8E3487785D07F7A1CDF8ECF">
-    <w:name w:val="829932AAD8E3487785D07F7A1CDF8ECF"/>
-    <w:rsid w:val="00A23B09"/>
-  </w:style>
-  <w:style w:type="paragraph" w:customStyle="1" w:styleId="BE063AC7BD874CEB87539B8770B3832A">
-    <w:name w:val="BE063AC7BD874CEB87539B8770B3832A"/>
-    <w:rsid w:val="00A23B09"/>
-  </w:style>
-  <w:style w:type="paragraph" w:customStyle="1" w:styleId="E15BB859146747A1A222463B15E0652F">
-    <w:name w:val="E15BB859146747A1A222463B15E0652F"/>
-    <w:rsid w:val="00A23B09"/>
-  </w:style>
-  <w:style w:type="paragraph" w:customStyle="1" w:styleId="19CEA14E459E4E66B232EE9AEF8A5475">
-    <w:name w:val="19CEA14E459E4E66B232EE9AEF8A5475"/>
-    <w:rsid w:val="00A23B09"/>
-  </w:style>
-  <w:style w:type="paragraph" w:customStyle="1" w:styleId="9D9962D810CC4456A29DBBE853907A47">
-    <w:name w:val="9D9962D810CC4456A29DBBE853907A47"/>
-    <w:rsid w:val="00A23B09"/>
-  </w:style>
-  <w:style w:type="paragraph" w:customStyle="1" w:styleId="8E4903DAC56548EB86F876F76C1770D2">
-    <w:name w:val="8E4903DAC56548EB86F876F76C1770D2"/>
-    <w:rsid w:val="00A23B09"/>
-  </w:style>
-  <w:style w:type="paragraph" w:customStyle="1" w:styleId="7E8FAF2FDFED43369798AA02EF94D25B">
-    <w:name w:val="7E8FAF2FDFED43369798AA02EF94D25B"/>
-    <w:rsid w:val="00A23B09"/>
-  </w:style>
-  <w:style w:type="paragraph" w:customStyle="1" w:styleId="2C1412BBA7DB431A8C06C3F6BA55905B">
-    <w:name w:val="2C1412BBA7DB431A8C06C3F6BA55905B"/>
-    <w:rsid w:val="00A23B09"/>
-  </w:style>
-  <w:style w:type="paragraph" w:customStyle="1" w:styleId="C74AD7E48E3B40628B411D2FF29F9689">
-    <w:name w:val="C74AD7E48E3B40628B411D2FF29F9689"/>
-    <w:rsid w:val="00A23B09"/>
-  </w:style>
-  <w:style w:type="paragraph" w:customStyle="1" w:styleId="A3A507B3633B479782652E6A73C168FA">
-    <w:name w:val="A3A507B3633B479782652E6A73C168FA"/>
-    <w:rsid w:val="00A23B09"/>
-  </w:style>
-  <w:style w:type="paragraph" w:customStyle="1" w:styleId="C06AE1E9118F44E096AA0345A47C4E55">
-    <w:name w:val="C06AE1E9118F44E096AA0345A47C4E55"/>
-    <w:rsid w:val="00A23B09"/>
-  </w:style>
-  <w:style w:type="paragraph" w:customStyle="1" w:styleId="51408E309A71408D9EB3EA7842C9372E">
-    <w:name w:val="51408E309A71408D9EB3EA7842C9372E"/>
-    <w:rsid w:val="00A23B09"/>
-  </w:style>
-  <w:style w:type="paragraph" w:customStyle="1" w:styleId="6C0AD558461B42D48060D9949CD16EB1">
-    <w:name w:val="6C0AD558461B42D48060D9949CD16EB1"/>
-    <w:rsid w:val="00A23B09"/>
-  </w:style>
-  <w:style w:type="paragraph" w:customStyle="1" w:styleId="16B25203652B404BB31CC62DA6192997">
-    <w:name w:val="16B25203652B404BB31CC62DA6192997"/>
-    <w:rsid w:val="00A23B09"/>
-  </w:style>
-  <w:style w:type="paragraph" w:customStyle="1" w:styleId="D31CE804EAC746CBB9343F5D912E7C05">
-    <w:name w:val="D31CE804EAC746CBB9343F5D912E7C05"/>
-    <w:rsid w:val="00A23B09"/>
-  </w:style>
-  <w:style w:type="paragraph" w:customStyle="1" w:styleId="465F6B4A7949491B9D471D5A815D69F8">
-    <w:name w:val="465F6B4A7949491B9D471D5A815D69F8"/>
-    <w:rsid w:val="00A23B09"/>
-  </w:style>
-  <w:style w:type="paragraph" w:customStyle="1" w:styleId="D878C9CF714D4B85A6532EB2399EE30E">
-    <w:name w:val="D878C9CF714D4B85A6532EB2399EE30E"/>
-    <w:rsid w:val="00A23B09"/>
-  </w:style>
-  <w:style w:type="paragraph" w:customStyle="1" w:styleId="969CB1CD49CE4ECEA079C739B887E11A">
-    <w:name w:val="969CB1CD49CE4ECEA079C739B887E11A"/>
-    <w:rsid w:val="00A23B09"/>
-  </w:style>
-  <w:style w:type="paragraph" w:customStyle="1" w:styleId="EE26269D93784B719BFE0AC554088460">
-    <w:name w:val="EE26269D93784B719BFE0AC554088460"/>
-    <w:rsid w:val="00A23B09"/>
+  <w:style w:type="paragraph" w:customStyle="1" w:styleId="DBC2AE8BF19B4A5CB2AB86510F9C0F90">
+    <w:name w:val="DBC2AE8BF19B4A5CB2AB86510F9C0F90"/>
+    <w:rsid w:val="009C488A"/>
   </w:style>
 </w:styles>
 </file>
@@ -3910,6 +2352,7 @@
     <som_annualleavecreditusage>som_annualleavecreditusage</som_annualleavecreditusage>
     <som_annualleavefreezeamount>som_annualleavefreezeamount</som_annualleavefreezeamount>
     <som_appointments>som_appointments</som_appointments>
+    <som_appointmentsdetails>som_appointmentsdetails</som_appointmentsdetails>
     <som_appointmentsenddate>som_appointmentsenddate</som_appointmentsenddate>
     <som_appointmentsfrequency>som_appointmentsfrequency</som_appointmentsfrequency>
     <som_appointmentsfrequencytype>som_appointmentsfrequencytype</som_appointmentsfrequencytype>
@@ -3925,13 +2368,14 @@
     <som_contactname>som_contactname</som_contactname>
     <som_contactyominame>som_contactyominame</som_contactyominame>
     <som_createdondateonly>som_createdondateonly</som_createdondateonly>
-    <som_currentexporteddate>som_currentexportedda</som_currentexporteddate>
+    <som_currentexporteddate>som_currentexporteddate</som_currentexporteddate>
     <som_datesofscheduledappointments>som_datesofscheduledappointments</som_datesofscheduledappointments>
     <som_deferredhourscreditusage>som_deferredhourscreditusage</som_deferredhourscreditusage>
     <som_deferredhousesfreezeamount>som_deferredhousesfreezeamount</som_deferredhousesfreezeamount>
     <som_deniedrestrictionsdetails>som_deniedrestrictionsdetails</som_deniedrestrictionsdetails>
     <som_description>som_description</som_description>
     <som_episodes>som_episodes</som_episodes>
+    <som_episodesdetails>som_episodesdetails</som_episodesdetails>
     <som_episodesduration>som_episodesduration</som_episodesduration>
     <som_episodesdurationtype>som_episodesdurationtype</som_episodesdurationtype>
     <som_episodesenddate>som_episodesenddate</som_episodesenddate>
@@ -3965,6 +2409,7 @@
     <som_numberofleavehours>som_numberofleavehours</som_numberofleavehours>
     <som_otheramountleavefreezeamount>som_otheramountleavefreezeamount</som_otheramountleavefreezeamount>
     <som_othercreditusage>som_othercreditusage</som_othercreditusage>
+    <som_patientcaredetails>som_patientcaredetails</som_patientcaredetails>
     <som_patientcareduration>som_patientcareduration</som_patientcareduration>
     <som_patientcaredurationtype>som_patientcaredurationtype</som_patientcaredurationtype>
     <som_patientcareenddate>som_patientcareenddate</som_patientcareenddate>
@@ -3976,6 +2421,7 @@
     <som_portalacknowledgement>som_portalacknowledgement</som_portalacknowledgement>
     <som_preferredemailaddress>som_preferredemailaddress</som_preferredemailaddress>
     <som_reducedworkschedule>som_reducedworkschedule</som_reducedworkschedule>
+    <som_reducedworkscheduledetails>som_reducedworkscheduledetails</som_reducedworkscheduledetails>
     <som_reducedworkscheduledurationdaysperweek>som_reducedworkscheduledurationdaysperweek</som_reducedworkscheduledurationdaysperweek>
     <som_reducedworkscheduleenddate>som_reducedworkscheduleenddate</som_reducedworkscheduleenddate>
     <som_reducedworkschedulefrequencyhoursperday>som_reducedworkschedulefrequencyhoursperday</som_reducedworkschedulefrequencyhoursperday>
@@ -3996,6 +2442,8 @@
     <som_sickleavecreditusage>som_sickleavecreditusage</som_sickleavecreditusage>
     <som_sickleaveexhaustdate>som_sickleaveexhaustdate</som_sickleaveexhaustdate>
     <som_sickleavefreezeamount>som_sickleavefreezeamount</som_sickleavefreezeamount>
+    <som_templateheaderid>som_templateheaderid</som_templateheaderid>
+    <som_templateheaderidname>som_templateheaderidname</som_templateheaderidname>
     <som_timerequiredperappointment>som_timerequiredperappointment</som_timerequiredperappointment>
     <som_unionorcsentitlementexhaustiondate>som_unionorcsentitlementexhaustiondate</som_unionorcsentitlementexhaustiondate>
     <statecode>statecode</statecode>
@@ -4003,6 +2451,346 @@
     <timezoneruleversionnumber>timezoneruleversionnumber</timezoneruleversionnumber>
     <utcconversiontimezonecode>utcconversiontimezonecode</utcconversiontimezonecode>
     <versionnumber>versionnumber</versionnumber>
+    <som_contact_som_leaveofabsence_Contact>
+      <accountid>accountid</accountid>
+      <accountiddsc>accountiddsc</accountiddsc>
+      <accountidname>accountidname</accountidname>
+      <accountidyominame>accountidyominame</accountidyominame>
+      <accountrolecode>accountrolecode</accountrolecode>
+      <address1_addressid>address1_addressid</address1_addressid>
+      <address1_addresstypecode>address1_addresstypecode</address1_addresstypecode>
+      <address1_city>address1_city</address1_city>
+      <address1_composite>address1_composite</address1_composite>
+      <address1_country>address1_country</address1_country>
+      <address1_county>address1_county</address1_county>
+      <address1_fax>address1_fax</address1_fax>
+      <address1_freighttermscode>address1_freighttermscode</address1_freighttermscode>
+      <address1_latitude>address1_latitude</address1_latitude>
+      <address1_line1>address1_line1</address1_line1>
+      <address1_line2>address1_line2</address1_line2>
+      <address1_line3>address1_line3</address1_line3>
+      <address1_longitude>address1_longitude</address1_longitude>
+      <address1_name>address1_name</address1_name>
+      <address1_postalcode>address1_postalcode</address1_postalcode>
+      <address1_postofficebox>address1_postofficebox</address1_postofficebox>
+      <address1_primarycontactname>address1_primarycontactname</address1_primarycontactname>
+      <address1_shippingmethodcode>address1_shippingmethodcode</address1_shippingmethodcode>
+      <address1_stateorprovince>address1_stateorprovince</address1_stateorprovince>
+      <address1_telephone1>address1_telephone1</address1_telephone1>
+      <address1_telephone2>address1_telephone2</address1_telephone2>
+      <address1_telephone3>address1_telephone3</address1_telephone3>
+      <address1_upszone>address1_upszone</address1_upszone>
+      <address1_utcoffset>address1_utcoffset</address1_utcoffset>
+      <address2_addressid>address2_addressid</address2_addressid>
+      <address2_addresstypecode>address2_addresstypecode</address2_addresstypecode>
+      <address2_city>address2_city</address2_city>
+      <address2_composite>address2_composite</address2_composite>
+      <address2_country>address2_country</address2_country>
+      <address2_county>address2_county</address2_county>
+      <address2_fax>address2_fax</address2_fax>
+      <address2_freighttermscode>address2_freighttermscode</address2_freighttermscode>
+      <address2_latitude>address2_latitude</address2_latitude>
+      <address2_line1>address2_line1</address2_line1>
+      <address2_line2>address2_line2</address2_line2>
+      <address2_line3>address2_line3</address2_line3>
+      <address2_longitude>address2_longitude</address2_longitude>
+      <address2_name>address2_name</address2_name>
+      <address2_postalcode>address2_postalcode</address2_postalcode>
+      <address2_postofficebox>address2_postofficebox</address2_postofficebox>
+      <address2_primarycontactname>address2_primarycontactname</address2_primarycontactname>
+      <address2_shippingmethodcode>address2_shippingmethodcode</address2_shippingmethodcode>
+      <address2_stateorprovince>address2_stateorprovince</address2_stateorprovince>
+      <address2_telephone1>address2_telephone1</address2_telephone1>
+      <address2_telephone2>address2_telephone2</address2_telephone2>
+      <address2_telephone3>address2_telephone3</address2_telephone3>
+      <address2_upszone>address2_upszone</address2_upszone>
+      <address2_utcoffset>address2_utcoffset</address2_utcoffset>
+      <address3_addressid>address3_addressid</address3_addressid>
+      <address3_addresstypecode>address3_addresstypecode</address3_addresstypecode>
+      <address3_city>address3_city</address3_city>
+      <address3_composite>address3_composite</address3_composite>
+      <address3_country>address3_country</address3_country>
+      <address3_county>address3_county</address3_county>
+      <address3_fax>address3_fax</address3_fax>
+      <address3_freighttermscode>address3_freighttermscode</address3_freighttermscode>
+      <address3_latitude>address3_latitude</address3_latitude>
+      <address3_line1>address3_line1</address3_line1>
+      <address3_line2>address3_line2</address3_line2>
+      <address3_line3>address3_line3</address3_line3>
+      <address3_longitude>address3_longitude</address3_longitude>
+      <address3_name>address3_name</address3_name>
+      <address3_postalcode>address3_postalcode</address3_postalcode>
+      <address3_postofficebox>address3_postofficebox</address3_postofficebox>
+      <address3_primarycontactname>address3_primarycontactname</address3_primarycontactname>
+      <address3_shippingmethodcode>address3_shippingmethodcode</address3_shippingmethodcode>
+      <address3_stateorprovince>address3_stateorprovince</address3_stateorprovince>
+      <address3_telephone1>address3_telephone1</address3_telephone1>
+      <address3_telephone2>address3_telephone2</address3_telephone2>
+      <address3_telephone3>address3_telephone3</address3_telephone3>
+      <address3_upszone>address3_upszone</address3_upszone>
+      <address3_utcoffset>address3_utcoffset</address3_utcoffset>
+      <adx_confirmremovepassword>adx_confirmremovepassword</adx_confirmremovepassword>
+      <adx_createdbyipaddress>adx_createdbyipaddress</adx_createdbyipaddress>
+      <adx_createdbyusername>adx_createdbyusername</adx_createdbyusername>
+      <adx_identity_accessfailedcount>adx_identity_accessfailedcount</adx_identity_accessfailedcount>
+      <adx_identity_emailaddress1confirmed>adx_identity_emailaddress1confirmed</adx_identity_emailaddress1confirmed>
+      <adx_identity_lastsuccessfullogin>adx_identity_lastsuccessfullogin</adx_identity_lastsuccessfullogin>
+      <adx_identity_locallogindisabled>adx_identity_locallogindisabled</adx_identity_locallogindisabled>
+      <adx_identity_lockoutenabled>adx_identity_lockoutenabled</adx_identity_lockoutenabled>
+      <adx_identity_lockoutenddate>adx_identity_lockoutenddate</adx_identity_lockoutenddate>
+      <adx_identity_logonenabled>adx_identity_logonenabled</adx_identity_logonenabled>
+      <adx_identity_mobilephoneconfirmed>adx_identity_mobilephoneconfirmed</adx_identity_mobilephoneconfirmed>
+      <adx_identity_newpassword>adx_identity_newpassword</adx_identity_newpassword>
+      <adx_identity_passwordhash>adx_identity_passwordhash</adx_identity_passwordhash>
+      <adx_identity_securitystamp>adx_identity_securitystamp</adx_identity_securitystamp>
+      <adx_identity_twofactorenabled>adx_identity_twofactorenabled</adx_identity_twofactorenabled>
+      <adx_identity_username>adx_identity_username</adx_identity_username>
+      <adx_modifiedbyipaddress>adx_modifiedbyipaddress</adx_modifiedbyipaddress>
+      <adx_modifiedbyusername>adx_modifiedbyusername</adx_modifiedbyusername>
+      <adx_organizationname>adx_organizationname</adx_organizationname>
+      <adx_preferredlanguageid>adx_preferredlanguageid</adx_preferredlanguageid>
+      <adx_preferredlanguageidname>adx_preferredlanguageidname</adx_preferredlanguageidname>
+      <adx_profilealert>adx_profilealert</adx_profilealert>
+      <adx_profilealertdate>adx_profilealertdate</adx_profilealertdate>
+      <adx_profilealertinstructions>adx_profilealertinstructions</adx_profilealertinstructions>
+      <adx_profileisanonymous>adx_profileisanonymous</adx_profileisanonymous>
+      <adx_profilelastactivity>adx_profilelastactivity</adx_profilelastactivity>
+      <adx_profilemodifiedon>adx_profilemodifiedon</adx_profilemodifiedon>
+      <adx_publicprofilecopy>adx_publicprofilecopy</adx_publicprofilecopy>
+      <adx_timezone>adx_timezone</adx_timezone>
+      <aging30>aging30</aging30>
+      <aging30_base>aging30_base</aging30_base>
+      <aging60>aging60</aging60>
+      <aging60_base>aging60_base</aging60_base>
+      <aging90>aging90</aging90>
+      <aging90_base>aging90_base</aging90_base>
+      <anniversary>anniversary</anniversary>
+      <annualincome>annualincome</annualincome>
+      <annualincome_base>annualincome_base</annualincome_base>
+      <assistantname>assistantname</assistantname>
+      <assistantphone>assistantphone</assistantphone>
+      <birthdate>birthdate</birthdate>
+      <business2>business2</business2>
+      <businesscard>businesscard</businesscard>
+      <businesscardattributes>businesscardattributes</businesscardattributes>
+      <callback>callback</callback>
+      <childrensnames>childrensnames</childrensnames>
+      <company>company</company>
+      <contactid>contactid</contactid>
+      <createdby>createdby</createdby>
+      <createdbydsc>createdbydsc</createdbydsc>
+      <createdbyexternalparty>createdbyexternalparty</createdbyexternalparty>
+      <createdbyexternalpartyname>createdbyexternalpartyname</createdbyexternalpartyname>
+      <createdbyexternalpartyyominame>createdbyexternalpartyyominame</createdbyexternalpartyyominame>
+      <createdbyname>createdbyname</createdbyname>
+      <createdbyyominame>createdbyyominame</createdbyyominame>
+      <createdon>createdon</createdon>
+      <createdonbehalfby>createdonbehalfby</createdonbehalfby>
+      <createdonbehalfbydsc>createdonbehalfbydsc</createdonbehalfbydsc>
+      <createdonbehalfbyname>createdonbehalfbyname</createdonbehalfbyname>
+      <createdonbehalfbyyominame>createdonbehalfbyyominame</createdonbehalfbyyominame>
+      <creditlimit>creditlimit</creditlimit>
+      <creditlimit_base>creditlimit_base</creditlimit_base>
+      <creditonhold>creditonhold</creditonhold>
+      <customersizecode>customersizecode</customersizecode>
+      <customertypecode>customertypecode</customertypecode>
+      <defaultpricelevelid>defaultpricelevelid</defaultpricelevelid>
+      <defaultpricelevelidname>defaultpricelevelidname</defaultpricelevelidname>
+      <department>department</department>
+      <description>description</description>
+      <donotbulkemail>donotbulkemail</donotbulkemail>
+      <donotbulkpostalmail>donotbulkpostalmail</donotbulkpostalmail>
+      <donotemail>donotemail</donotemail>
+      <donotfax>donotfax</donotfax>
+      <donotphone>donotphone</donotphone>
+      <donotpostalmail>donotpostalmail</donotpostalmail>
+      <donotsendmm>donotsendmm</donotsendmm>
+      <educationcode>educationcode</educationcode>
+      <emailaddress1>emailaddress1</emailaddress1>
+      <emailaddress2>emailaddress2</emailaddress2>
+      <emailaddress3>emailaddress3</emailaddress3>
+      <employeeid>employeeid</employeeid>
+      <entityimage>entityimage</entityimage>
+      <entityimage_timestamp>entityimage_timestamp</entityimage_timestamp>
+      <entityimage_url>entityimage_url</entityimage_url>
+      <entityimageid>entityimageid</entityimageid>
+      <exchangerate>exchangerate</exchangerate>
+      <externaluseridentifier>externaluseridentifier</externaluseridentifier>
+      <familystatuscode>familystatuscode</familystatuscode>
+      <fax>fax</fax>
+      <firstname>firstname</firstname>
+      <followemail>followemail</followemail>
+      <ftpsiteurl>ftpsiteurl</ftpsiteurl>
+      <fullname>fullname</fullname>
+      <gendercode>gendercode</gendercode>
+      <governmentid>governmentid</governmentid>
+      <haschildrencode>haschildrencode</haschildrencode>
+      <home2>home2</home2>
+      <importsequencenumber>importsequencenumber</importsequencenumber>
+      <isautocreate>isautocreate</isautocreate>
+      <isbackofficecustomer>isbackofficecustomer</isbackofficecustomer>
+      <isprivate>isprivate</isprivate>
+      <jobtitle>jobtitle</jobtitle>
+      <lastname>lastname</lastname>
+      <lastonholdtime>lastonholdtime</lastonholdtime>
+      <lastusedincampaign>lastusedincampaign</lastusedincampaign>
+      <leadsourcecode>leadsourcecode</leadsourcecode>
+      <managername>managername</managername>
+      <managerphone>managerphone</managerphone>
+      <marketingonly>marketingonly</marketingonly>
+      <mastercontactiddsc>mastercontactiddsc</mastercontactiddsc>
+      <mastercontactidname>mastercontactidname</mastercontactidname>
+      <mastercontactidyominame>mastercontactidyominame</mastercontactidyominame>
+      <masterid>masterid</masterid>
+      <merged>merged</merged>
+      <middlename>middlename</middlename>
+      <mobilephone>mobilephone</mobilephone>
+      <modifiedby>modifiedby</modifiedby>
+      <modifiedbydsc>modifiedbydsc</modifiedbydsc>
+      <modifiedbyexternalparty>modifiedbyexternalparty</modifiedbyexternalparty>
+      <modifiedbyexternalpartyname>modifiedbyexternalpartyname</modifiedbyexternalpartyname>
+      <modifiedbyexternalpartyyominame>modifiedbyexternalpartyyominame</modifiedbyexternalpartyyominame>
+      <modifiedbyname>modifiedbyname</modifiedbyname>
+      <modifiedbyyominame>modifiedbyyominame</modifiedbyyominame>
+      <modifiedon>modifiedon</modifiedon>
+      <modifiedonbehalfby>modifiedonbehalfby</modifiedonbehalfby>
+      <modifiedonbehalfbydsc>modifiedonbehalfbydsc</modifiedonbehalfbydsc>
+      <modifiedonbehalfbyname>modifiedonbehalfbyname</modifiedonbehalfbyname>
+      <modifiedonbehalfbyyominame>modifiedonbehalfbyyominame</modifiedonbehalfbyyominame>
+      <msa_managingpartnerid>msa_managingpartnerid</msa_managingpartnerid>
+      <msa_managingpartneridname>msa_managingpartneridname</msa_managingpartneridname>
+      <msa_managingpartneridyominame>msa_managingpartneridyominame</msa_managingpartneridyominame>
+      <msdyn_contactkpiid>msdyn_contactkpiid</msdyn_contactkpiid>
+      <msdyn_contactkpiidname>msdyn_contactkpiidname</msdyn_contactkpiidname>
+      <msdyn_decisioninfluencetag>msdyn_decisioninfluencetag</msdyn_decisioninfluencetag>
+      <msdyn_disablewebtracking>msdyn_disablewebtracking</msdyn_disablewebtracking>
+      <msdyn_gdproptout>msdyn_gdproptout</msdyn_gdproptout>
+      <msdyn_isassistantinorgchart>msdyn_isassistantinorgchart</msdyn_isassistantinorgchart>
+      <msdyn_isminor>msdyn_isminor</msdyn_isminor>
+      <msdyn_isminorwithparentalconsent>msdyn_isminorwithparentalconsent</msdyn_isminorwithparentalconsent>
+      <msdyn_orgchangestatus>msdyn_orgchangestatus</msdyn_orgchangestatus>
+      <msdyn_portaltermsagreementdate>msdyn_portaltermsagreementdate</msdyn_portaltermsagreementdate>
+      <msdyn_segmentid>msdyn_segmentid</msdyn_segmentid>
+      <msdyn_segmentidname>msdyn_segmentidname</msdyn_segmentidname>
+      <nickname>nickname</nickname>
+      <numberofchildren>numberofchildren</numberofchildren>
+      <onholdtime>onholdtime</onholdtime>
+      <originatingleadid>originatingleadid</originatingleadid>
+      <originatingleadidname>originatingleadidname</originatingleadidname>
+      <originatingleadidyominame>originatingleadidyominame</originatingleadidyominame>
+      <overriddencreatedon>overriddencreatedon</overriddencreatedon>
+      <ownerid>ownerid</ownerid>
+      <owneriddsc>owneriddsc</owneriddsc>
+      <owneridname>owneridname</owneridname>
+      <owneridtype>owneridtype</owneridtype>
+      <owneridyominame>owneridyominame</owneridyominame>
+      <owningbusinessunit>owningbusinessunit</owningbusinessunit>
+      <owningbusinessunitname>owningbusinessunitname</owningbusinessunitname>
+      <owningteam>owningteam</owningteam>
+      <owninguser>owninguser</owninguser>
+      <pager>pager</pager>
+      <parentcontactid>parentcontactid</parentcontactid>
+      <parentcontactiddsc>parentcontactiddsc</parentcontactiddsc>
+      <parentcontactidname>parentcontactidname</parentcontactidname>
+      <parentcontactidyominame>parentcontactidyominame</parentcontactidyominame>
+      <parentcustomerid>parentcustomerid</parentcustomerid>
+      <parentcustomeriddsc>parentcustomeriddsc</parentcustomeriddsc>
+      <parentcustomeridname>parentcustomeridname</parentcustomeridname>
+      <parentcustomeridtype>parentcustomeridtype</parentcustomeridtype>
+      <parentcustomeridyominame>parentcustomeridyominame</parentcustomeridyominame>
+      <participatesinworkflow>participatesinworkflow</participatesinworkflow>
+      <paymenttermscode>paymenttermscode</paymenttermscode>
+      <preferredappointmentdaycode>preferredappointmentdaycode</preferredappointmentdaycode>
+      <preferredappointmenttimecode>preferredappointmenttimecode</preferredappointmenttimecode>
+      <preferredcontactmethodcode>preferredcontactmethodcode</preferredcontactmethodcode>
+      <preferredequipmentid>preferredequipmentid</preferredequipmentid>
+      <preferredequipmentidname>preferredequipmentidname</preferredequipmentidname>
+      <preferredserviceid>preferredserviceid</preferredserviceid>
+      <preferredserviceidname>preferredserviceidname</preferredserviceidname>
+      <preferredsystemuserid>preferredsystemuserid</preferredsystemuserid>
+      <preferredsystemuseriddsc>preferredsystemuseriddsc</preferredsystemuseriddsc>
+      <preferredsystemuseridname>preferredsystemuseridname</preferredsystemuseridname>
+      <preferredsystemuseridyominame>preferredsystemuseridyominame</preferredsystemuseridyominame>
+      <processid>processid</processid>
+      <salutation>salutation</salutation>
+      <shippingmethodcode>shippingmethodcode</shippingmethodcode>
+      <slaid>slaid</slaid>
+      <slainvokedid>slainvokedid</slainvokedid>
+      <slainvokedidname>slainvokedidname</slainvokedidname>
+      <slaname>slaname</slaname>
+      <som_addressverifieddate>som_addressverifieddate</som_addressverifieddate>
+      <som_adstatus>som_adstatus</som_adstatus>
+      <som_age>som_age</som_age>
+      <som_agencyname>som_agencyname</som_agencyname>
+      <som_aicrmrecord>som_aicrmrecord</som_aicrmrecord>
+      <som_authorizedindividualai>som_authorizedindividualai</som_authorizedindividualai>
+      <som_confidentialflag>som_confidentialflag</som_confidentialflag>
+      <som_continuousservicehours>som_continuousservicehours</som_continuousservicehours>
+      <som_departmentcodedescription>som_departmentcodedescription</som_departmentcodedescription>
+      <som_departuredate>som_departuredate</som_departuredate>
+      <som_dmhremail>som_dmhremail</som_dmhremail>
+      <som_eid>som_eid</som_eid>
+      <som_employeenumber>som_employeenumber</som_employeenumber>
+      <som_employeestatus>som_employeestatus</som_employeestatus>
+      <som_exemptfromovertime>som_exemptfromovertime</som_exemptfromovertime>
+      <som_expenseaccountfacs>som_expenseaccountfacs</som_expenseaccountfacs>
+      <som_hiredate>som_hiredate</som_hiredate>
+      <som_hoursingrade>som_hoursingrade</som_hoursingrade>
+      <som_hoursworkedpreviousyear>som_hoursworkedpreviousyear</som_hoursworkedpreviousyear>
+      <som_hrmnstatus>som_hrmnstatus</som_hrmnstatus>
+      <som_identifierword>som_identifierword</som_identifierword>
+      <som_ltdplan>som_ltdplan</som_ltdplan>
+      <som_ltdplaneffectivedate>som_ltdplaneffectivedate</som_ltdplaneffectivedate>
+      <som_militaryhours>som_militaryhours</som_militaryhours>
+      <som_nextratingperiodbegindate>som_nextratingperiodbegindate</som_nextratingperiodbegindate>
+      <som_nextreviewtype>som_nextreviewtype</som_nextreviewtype>
+      <som_priorfmlaexpdate>som_priorfmlaexpdate</som_priorfmlaexpdate>
+      <som_priorservicehours>som_priorservicehours</som_priorservicehours>
+      <som_processlevel>som_processlevel</som_processlevel>
+      <som_rehiredate>som_rehiredate</som_rehiredate>
+      <som_reminderphrase>som_reminderphrase</som_reminderphrase>
+      <som_retirementtype>som_retirementtype</som_retirementtype>
+      <som_site>som_site</som_site>
+      <som_specialpaypremiumcode>som_specialpaypremiumcode</som_specialpaypremiumcode>
+      <som_specialpaypremiumdescription>som_specialpaypremiumdescription</som_specialpaypremiumdescription>
+      <som_specialpaypremiumeffectivedate>som_specialpaypremiumeffectivedate</som_specialpaypremiumeffectivedate>
+      <som_ssn>som_ssn</som_ssn>
+      <som_supervisor>som_supervisor</som_supervisor>
+      <som_supervisoremail>som_supervisoremail</som_supervisoremail>
+      <som_supervisorname>som_supervisorname</som_supervisorname>
+      <som_supervisorphone>som_supervisorphone</som_supervisorphone>
+      <som_supervisoryominame>som_supervisoryominame</som_supervisoryominame>
+      <som_templateheaderid>som_templateheaderid</som_templateheaderid>
+      <som_templateheaderidname>som_templateheaderidname</som_templateheaderidname>
+      <som_unioncode>som_unioncode</som_unioncode>
+      <som_voluntaryplan>som_voluntaryplan</som_voluntaryplan>
+      <som_voluntaryplanexpirationdate>som_voluntaryplanexpirationdate</som_voluntaryplanexpirationdate>
+      <som_workschedule>som_workschedule</som_workschedule>
+      <spousesname>spousesname</spousesname>
+      <stageid>stageid</stageid>
+      <statecode>statecode</statecode>
+      <statuscode>statuscode</statuscode>
+      <subscriptionid>subscriptionid</subscriptionid>
+      <suffix>suffix</suffix>
+      <teamsfollowed>teamsfollowed</teamsfollowed>
+      <telephone1>telephone1</telephone1>
+      <telephone2>telephone2</telephone2>
+      <telephone3>telephone3</telephone3>
+      <territorycode>territorycode</territorycode>
+      <timespentbymeonemailandmeetings>timespentbymeonemailandmeetings</timespentbymeonemailandmeetings>
+      <timezoneruleversionnumber>timezoneruleversionnumber</timezoneruleversionnumber>
+      <transactioncurrencyid>transactioncurrencyid</transactioncurrencyid>
+      <transactioncurrencyiddsc>transactioncurrencyiddsc</transactioncurrencyiddsc>
+      <transactioncurrencyidname>transactioncurrencyidname</transactioncurrencyidname>
+      <traversedpath>traversedpath</traversedpath>
+      <utcconversiontimezonecode>utcconversiontimezonecode</utcconversiontimezonecode>
+      <versionnumber>versionnumber</versionnumber>
+      <websiteurl>websiteurl</websiteurl>
+      <yomifirstname>yomifirstname</yomifirstname>
+      <yomifullname>yomifullname</yomifullname>
+      <yomilastname>yomilastname</yomilastname>
+      <yomimiddlename>yomimiddlename</yomimiddlename>
+    </som_contact_som_leaveofabsence_Contact>
     <som_incident_som_leaveofabsence_Case>
       <accountid>accountid</accountid>
       <accountidname>accountidname</accountidname>
@@ -4142,12 +2930,18 @@
       <slaname>slaname</slaname>
       <socialprofileid>socialprofileid</socialprofileid>
       <socialprofileidname>socialprofileidname</socialprofileidname>
+      <som_appealid>som_appealid</som_appealid>
+      <som_appealidname>som_appealidname</som_appealidname>
       <som_auditdate>som_auditdate</som_auditdate>
       <som_auditor>som_auditor</som_auditor>
       <som_auditorname>som_auditorname</som_auditorname>
       <som_auditornotes>som_auditornotes</som_auditornotes>
       <som_auditoryominame>som_auditoryominame</som_auditoryominame>
       <som_auditstatus>som_auditstatus</som_auditstatus>
+      <som_casedetailsid>som_casedetailsid</som_casedetailsid>
+      <som_casedetailsidname>som_casedetailsidname</som_casedetailsidname>
+      <som_casedetailsidtype>som_casedetailsidtype</som_casedetailsidtype>
+      <som_casedetailsidyominame>som_casedetailsidyominame</som_casedetailsidyominame>
       <som_casetype>som_casetype</som_casetype>
       <som_casetypename>som_casetypename</som_casetypename>
       <som_maincategory>som_maincategory</som_maincategory>
@@ -4171,6 +2965,112 @@
       <utcconversiontimezonecode>utcconversiontimezonecode</utcconversiontimezonecode>
       <versionnumber>versionnumber</versionnumber>
     </som_incident_som_leaveofabsence_Case>
+    <som_som_leavedenialreason_som_leaveofabsence_LeaveDenialReason1>
+      <createdby>createdby</createdby>
+      <createdbyname>createdbyname</createdbyname>
+      <createdbyyominame>createdbyyominame</createdbyyominame>
+      <createdon>createdon</createdon>
+      <createdonbehalfby>createdonbehalfby</createdonbehalfby>
+      <createdonbehalfbyname>createdonbehalfbyname</createdonbehalfbyname>
+      <createdonbehalfbyyominame>createdonbehalfbyyominame</createdonbehalfbyyominame>
+      <importsequencenumber>importsequencenumber</importsequencenumber>
+      <modifiedby>modifiedby</modifiedby>
+      <modifiedbyname>modifiedbyname</modifiedbyname>
+      <modifiedbyyominame>modifiedbyyominame</modifiedbyyominame>
+      <modifiedon>modifiedon</modifiedon>
+      <modifiedonbehalfby>modifiedonbehalfby</modifiedonbehalfby>
+      <modifiedonbehalfbyname>modifiedonbehalfbyname</modifiedonbehalfbyname>
+      <modifiedonbehalfbyyominame>modifiedonbehalfbyyominame</modifiedonbehalfbyyominame>
+      <overriddencreatedon>overriddencreatedon</overriddencreatedon>
+      <ownerid>ownerid</ownerid>
+      <owneriddsc>owneriddsc</owneriddsc>
+      <owneridname>owneridname</owneridname>
+      <owneridtype>owneridtype</owneridtype>
+      <owneridyominame>owneridyominame</owneridyominame>
+      <owningbusinessunit>owningbusinessunit</owningbusinessunit>
+      <owningbusinessunitname>owningbusinessunitname</owningbusinessunitname>
+      <owningteam>owningteam</owningteam>
+      <owninguser>owninguser</owninguser>
+      <som_leavedenialreasonid>som_leavedenialreasonid</som_leavedenialreasonid>
+      <som_leavetype>som_leavetype</som_leavetype>
+      <som_name>som_name</som_name>
+      <statecode>statecode</statecode>
+      <statuscode>statuscode</statuscode>
+      <timezoneruleversionnumber>timezoneruleversionnumber</timezoneruleversionnumber>
+      <utcconversiontimezonecode>utcconversiontimezonecode</utcconversiontimezonecode>
+      <versionnumber>versionnumber</versionnumber>
+    </som_som_leavedenialreason_som_leaveofabsence_LeaveDenialReason1>
+    <som_som_leavedenialreason_som_leaveofabsence_LeaveDenialReason2>
+      <createdby>createdby</createdby>
+      <createdbyname>createdbyname</createdbyname>
+      <createdbyyominame>createdbyyominame</createdbyyominame>
+      <createdon>createdon</createdon>
+      <createdonbehalfby>createdonbehalfby</createdonbehalfby>
+      <createdonbehalfbyname>createdonbehalfbyname</createdonbehalfbyname>
+      <createdonbehalfbyyominame>createdonbehalfbyyominame</createdonbehalfbyyominame>
+      <importsequencenumber>importsequencenumber</importsequencenumber>
+      <modifiedby>modifiedby</modifiedby>
+      <modifiedbyname>modifiedbyname</modifiedbyname>
+      <modifiedbyyominame>modifiedbyyominame</modifiedbyyominame>
+      <modifiedon>modifiedon</modifiedon>
+      <modifiedonbehalfby>modifiedonbehalfby</modifiedonbehalfby>
+      <modifiedonbehalfbyname>modifiedonbehalfbyname</modifiedonbehalfbyname>
+      <modifiedonbehalfbyyominame>modifiedonbehalfbyyominame</modifiedonbehalfbyyominame>
+      <overriddencreatedon>overriddencreatedon</overriddencreatedon>
+      <ownerid>ownerid</ownerid>
+      <owneriddsc>owneriddsc</owneriddsc>
+      <owneridname>owneridname</owneridname>
+      <owneridtype>owneridtype</owneridtype>
+      <owneridyominame>owneridyominame</owneridyominame>
+      <owningbusinessunit>owningbusinessunit</owningbusinessunit>
+      <owningbusinessunitname>owningbusinessunitname</owningbusinessunitname>
+      <owningteam>owningteam</owningteam>
+      <owninguser>owninguser</owninguser>
+      <som_leavedenialreasonid>som_leavedenialreasonid</som_leavedenialreasonid>
+      <som_leavetype>som_leavetype</som_leavetype>
+      <som_name>som_name</som_name>
+      <statecode>statecode</statecode>
+      <statuscode>statuscode</statuscode>
+      <timezoneruleversionnumber>timezoneruleversionnumber</timezoneruleversionnumber>
+      <utcconversiontimezonecode>utcconversiontimezonecode</utcconversiontimezonecode>
+      <versionnumber>versionnumber</versionnumber>
+    </som_som_leavedenialreason_som_leaveofabsence_LeaveDenialReason2>
+    <som_som_systemsetting_som_leaveofabsence>
+      <createdby>createdby</createdby>
+      <createdbyname>createdbyname</createdbyname>
+      <createdbyyominame>createdbyyominame</createdbyyominame>
+      <createdon>createdon</createdon>
+      <createdonbehalfby>createdonbehalfby</createdonbehalfby>
+      <createdonbehalfbyname>createdonbehalfbyname</createdonbehalfbyname>
+      <createdonbehalfbyyominame>createdonbehalfbyyominame</createdonbehalfbyyominame>
+      <importsequencenumber>importsequencenumber</importsequencenumber>
+      <modifiedby>modifiedby</modifiedby>
+      <modifiedbyname>modifiedbyname</modifiedbyname>
+      <modifiedbyyominame>modifiedbyyominame</modifiedbyyominame>
+      <modifiedon>modifiedon</modifiedon>
+      <modifiedonbehalfby>modifiedonbehalfby</modifiedonbehalfby>
+      <modifiedonbehalfbyname>modifiedonbehalfbyname</modifiedonbehalfbyname>
+      <modifiedonbehalfbyyominame>modifiedonbehalfbyyominame</modifiedonbehalfbyyominame>
+      <overriddencreatedon>overriddencreatedon</overriddencreatedon>
+      <ownerid>ownerid</ownerid>
+      <owneriddsc>owneriddsc</owneriddsc>
+      <owneridname>owneridname</owneridname>
+      <owneridtype>owneridtype</owneridtype>
+      <owneridyominame>owneridyominame</owneridyominame>
+      <owningbusinessunit>owningbusinessunit</owningbusinessunit>
+      <owningbusinessunitname>owningbusinessunitname</owningbusinessunitname>
+      <owningteam>owningteam</owningteam>
+      <owninguser>owninguser</owninguser>
+      <som_name>som_name</som_name>
+      <som_systemsettingid>som_systemsettingid</som_systemsettingid>
+      <som_value>som_value</som_value>
+      <som_value2>som_value2</som_value2>
+      <statecode>statecode</statecode>
+      <statuscode>statuscode</statuscode>
+      <timezoneruleversionnumber>timezoneruleversionnumber</timezoneruleversionnumber>
+      <utcconversiontimezonecode>utcconversiontimezonecode</utcconversiontimezonecode>
+      <versionnumber>versionnumber</versionnumber>
+    </som_som_systemsetting_som_leaveofabsence>
     <user_som_leaveofabsence>
       <accessmode>accessmode</accessmode>
       <activedirectoryguid>activedirectoryguid</activedirectoryguid>
@@ -4351,7 +3251,7 @@
 </file>
 
 <file path=customXml/itemProps1.xml><?xml version="1.0" encoding="utf-8"?>
-<ds:datastoreItem xmlns:ds="http://schemas.openxmlformats.org/officeDocument/2006/customXml" ds:itemID="{12C69721-050A-4DFA-8D33-452962903CE2}">
+<ds:datastoreItem xmlns:ds="http://schemas.openxmlformats.org/officeDocument/2006/customXml" ds:itemID="{E7E81D0E-C6A5-418B-92C3-791D7F7339C4}">
   <ds:schemaRefs>
     <ds:schemaRef ds:uri="urn:microsoft-crm/document-template/som_leaveofabsence/11098/"/>
     <ds:schemaRef ds:uri=""/>

</xml_diff>